<commit_message>
Improved documentation and explanation of example.
Added explanatory text to script and template
</commit_message>
<xml_diff>
--- a/examples/demo_feedback_template.docx
+++ b/examples/demo_feedback_template.docx
@@ -28,9 +28,9 @@
       <w:tblGrid>
         <w:gridCol w:w="2040"/>
         <w:gridCol w:w="2070"/>
-        <w:gridCol w:w="2159"/>
-        <w:gridCol w:w="2101"/>
-        <w:gridCol w:w="3078"/>
+        <w:gridCol w:w="2802"/>
+        <w:gridCol w:w="2263"/>
+        <w:gridCol w:w="2273"/>
         <w:gridCol w:w="2613"/>
         <w:gridCol w:w="2153"/>
         <w:gridCol w:w="2448"/>
@@ -61,7 +61,6 @@
               <w:rPr>
                 <w:rFonts w:ascii="Arial" w:hAnsi="Arial" w:eastAsia="Times New Roman" w:cs="Arial"/>
                 <w:b/>
-                <w:b/>
                 <w:bCs/>
                 <w:color w:val="000000"/>
                 <w:sz w:val="19"/>
@@ -90,7 +89,6 @@
               <w:rPr>
                 <w:rFonts w:ascii="Arial" w:hAnsi="Arial" w:eastAsia="Times New Roman" w:cs="Arial"/>
                 <w:b/>
-                <w:b/>
                 <w:bCs/>
                 <w:color w:val="000000"/>
                 <w:sz w:val="19"/>
@@ -119,7 +117,6 @@
               <w:jc w:val="center"/>
               <w:rPr>
                 <w:rFonts w:ascii="Arial" w:hAnsi="Arial" w:eastAsia="Times New Roman" w:cs="Arial"/>
-                <w:b/>
                 <w:b/>
                 <w:bCs/>
                 <w:color w:val="000000"/>
@@ -163,7 +160,6 @@
               <w:rPr>
                 <w:rFonts w:ascii="Arial" w:hAnsi="Arial" w:eastAsia="Times New Roman" w:cs="Arial"/>
                 <w:b/>
-                <w:b/>
                 <w:bCs/>
                 <w:color w:val="000000"/>
                 <w:sz w:val="19"/>
@@ -193,7 +189,6 @@
               <w:rPr>
                 <w:rFonts w:ascii="Arial" w:hAnsi="Arial" w:eastAsia="Times New Roman" w:cs="Arial"/>
                 <w:b/>
-                <w:b/>
                 <w:bCs/>
                 <w:color w:val="000000"/>
                 <w:sz w:val="19"/>
@@ -216,7 +211,7 @@
         </w:tc>
         <w:tc>
           <w:tcPr>
-            <w:tcW w:w="2159" w:type="dxa"/>
+            <w:tcW w:w="2802" w:type="dxa"/>
             <w:tcBorders>
               <w:top w:val="single" w:sz="4" w:space="0" w:color="000000"/>
               <w:left w:val="single" w:sz="4" w:space="0" w:color="000000"/>
@@ -235,7 +230,6 @@
               <w:rPr>
                 <w:rFonts w:ascii="Arial" w:hAnsi="Arial" w:eastAsia="Times New Roman" w:cs="Arial"/>
                 <w:b/>
-                <w:b/>
                 <w:bCs/>
                 <w:color w:val="000000"/>
                 <w:sz w:val="19"/>
@@ -259,7 +253,7 @@
         </w:tc>
         <w:tc>
           <w:tcPr>
-            <w:tcW w:w="2101" w:type="dxa"/>
+            <w:tcW w:w="2263" w:type="dxa"/>
             <w:tcBorders>
               <w:top w:val="single" w:sz="4" w:space="0" w:color="000000"/>
               <w:left w:val="single" w:sz="4" w:space="0" w:color="000000"/>
@@ -278,7 +272,6 @@
               <w:rPr>
                 <w:rFonts w:ascii="Arial" w:hAnsi="Arial" w:eastAsia="Times New Roman" w:cs="Arial"/>
                 <w:b/>
-                <w:b/>
                 <w:bCs/>
                 <w:color w:val="000000"/>
                 <w:sz w:val="19"/>
@@ -305,7 +298,7 @@
         </w:tc>
         <w:tc>
           <w:tcPr>
-            <w:tcW w:w="3078" w:type="dxa"/>
+            <w:tcW w:w="2273" w:type="dxa"/>
             <w:tcBorders>
               <w:top w:val="single" w:sz="4" w:space="0" w:color="000000"/>
               <w:left w:val="single" w:sz="4" w:space="0" w:color="000000"/>
@@ -323,7 +316,6 @@
               <w:jc w:val="center"/>
               <w:rPr>
                 <w:rFonts w:ascii="Arial" w:hAnsi="Arial" w:eastAsia="Times New Roman" w:cs="Arial"/>
-                <w:b/>
                 <w:b/>
                 <w:bCs/>
                 <w:color w:val="000000"/>
@@ -370,7 +362,6 @@
               <w:rPr>
                 <w:rFonts w:ascii="Arial" w:hAnsi="Arial" w:eastAsia="Times New Roman" w:cs="Arial"/>
                 <w:b/>
-                <w:b/>
                 <w:bCs/>
                 <w:color w:val="000000"/>
                 <w:sz w:val="19"/>
@@ -416,7 +407,6 @@
               <w:rPr>
                 <w:rFonts w:ascii="Arial" w:hAnsi="Arial" w:eastAsia="Times New Roman" w:cs="Arial"/>
                 <w:b/>
-                <w:b/>
                 <w:bCs/>
                 <w:color w:val="000000"/>
                 <w:sz w:val="19"/>
@@ -462,7 +452,6 @@
               <w:rPr>
                 <w:rFonts w:ascii="Arial" w:hAnsi="Arial" w:eastAsia="Times New Roman" w:cs="Arial"/>
                 <w:b/>
-                <w:b/>
                 <w:bCs/>
                 <w:color w:val="000000"/>
                 <w:sz w:val="19"/>
@@ -492,7 +481,6 @@
               <w:rPr>
                 <w:rFonts w:ascii="Arial" w:hAnsi="Arial" w:eastAsia="Times New Roman" w:cs="Arial"/>
                 <w:b/>
-                <w:b/>
                 <w:bCs/>
                 <w:color w:val="000000"/>
                 <w:sz w:val="19"/>
@@ -520,7 +508,6 @@
               <w:jc w:val="center"/>
               <w:rPr>
                 <w:rFonts w:ascii="Arial" w:hAnsi="Arial" w:eastAsia="Times New Roman" w:cs="Arial"/>
-                <w:b/>
                 <w:b/>
                 <w:bCs/>
                 <w:color w:val="000000"/>
@@ -564,7 +551,6 @@
               <w:jc w:val="center"/>
               <w:rPr>
                 <w:rFonts w:ascii="Arial" w:hAnsi="Arial" w:eastAsia="Times New Roman" w:cs="Arial"/>
-                <w:b/>
                 <w:b/>
                 <w:bCs/>
                 <w:color w:val="000000"/>
@@ -672,7 +658,7 @@
               <w:widowControl w:val="false"/>
               <w:shd w:val="clear" w:color="auto" w:fill="FFFFFF"/>
               <w:spacing w:lineRule="auto" w:line="240" w:beforeAutospacing="1" w:after="90"/>
-              <w:ind w:left="720" w:hanging="0"/>
+              <w:ind w:hanging="0" w:left="720"/>
               <w:rPr>
                 <w:rFonts w:ascii="Lato" w:hAnsi="Lato" w:eastAsia="Times New Roman" w:cs="Times New Roman"/>
                 <w:color w:val="383838"/>
@@ -694,7 +680,7 @@
         </w:tc>
         <w:tc>
           <w:tcPr>
-            <w:tcW w:w="2159" w:type="dxa"/>
+            <w:tcW w:w="2802" w:type="dxa"/>
             <w:tcBorders>
               <w:top w:val="single" w:sz="4" w:space="0" w:color="000000"/>
               <w:left w:val="single" w:sz="4" w:space="0" w:color="000000"/>
@@ -710,7 +696,6 @@
               <w:shd w:val="clear" w:color="auto" w:fill="FFFFFF"/>
               <w:spacing w:lineRule="auto" w:line="240" w:beforeAutospacing="1" w:after="90"/>
               <w:rPr>
-                <w:b w:val="false"/>
                 <w:b w:val="false"/>
                 <w:bCs w:val="false"/>
               </w:rPr>
@@ -742,7 +727,23 @@
               </w:rPr>
               <w:br/>
               <w:br/>
-              <w:t>Lorem ipsum dolor sit amet, consectetur adipiscing elit, sed do eiusmod tempor incididunt ut labore et dolore magna aliqua. Ut enim ad minim veniam, quis nostrud exercitation ullamco laboris nisi ut aliquip ex ea commodo consequat. Duis aute irure dolor in reprehenderit in voluptate velit esse cillum dolore eu fugiat nulla pariatur. Excepteur sint occaecat cupidatat non proident, sunt in culpa qui officia deserunt mollit anim id est laborum.</w:t>
+            </w:r>
+            <w:r>
+              <w:rPr>
+                <w:rFonts w:eastAsia="Times New Roman" w:cs="Arial" w:ascii="Arial" w:hAnsi="Arial"/>
+                <w:b w:val="false"/>
+                <w:bCs w:val="false"/>
+                <w:i/>
+                <w:iCs/>
+                <w:color w:val="FF0000"/>
+                <w:sz w:val="19"/>
+                <w:szCs w:val="19"/>
+                <w:lang w:eastAsia="en-GB"/>
+              </w:rPr>
+              <w:t xml:space="preserve">The template uses jinga2 templates to populate the document according to the appropriately named columns in the Excel worksheet. Here for example the values from the LO2 column in the worksheet will be inserted. </w:t>
+              <w:br/>
+              <w:br/>
+              <w:t>The default post-processing step will also highlight the appropriate column based on the last word in the Comments column. i.e. “GOOD” will highlight the “Good pass” column. We can calculate this ourselves in the Excel sheet but jinga2 also allows do calculations and filter functions. In this case mark_category will convert a supplied number into approprate word, i.e. 65 becomes “GOOD”. If you do not want this to be visible to students you can simply set the font to white or write your own custom post-processing function.</w:t>
             </w:r>
           </w:p>
           <w:p>
@@ -752,15 +753,25 @@
               <w:shd w:val="clear" w:color="auto" w:fill="FFFFFF"/>
               <w:spacing w:lineRule="auto" w:line="240" w:beforeAutospacing="1" w:after="90"/>
               <w:rPr>
-                <w:b w:val="false"/>
+                <w:sz w:val="19"/>
+                <w:szCs w:val="19"/>
+              </w:rPr>
+            </w:pPr>
+            <w:r>
+              <w:rPr>
                 <w:b w:val="false"/>
                 <w:bCs w:val="false"/>
-              </w:rPr>
-            </w:pPr>
+                <w:sz w:val="19"/>
+                <w:szCs w:val="19"/>
+              </w:rPr>
+              <w:t xml:space="preserve">Mark: </w:t>
+            </w:r>
             <w:r>
               <w:rPr>
                 <w:b w:val="false"/>
                 <w:bCs w:val="false"/>
+                <w:sz w:val="19"/>
+                <w:szCs w:val="19"/>
               </w:rPr>
               <w:t>{{LO2}}</w:t>
             </w:r>
@@ -796,7 +807,7 @@
         </w:tc>
         <w:tc>
           <w:tcPr>
-            <w:tcW w:w="2101" w:type="dxa"/>
+            <w:tcW w:w="2263" w:type="dxa"/>
             <w:tcBorders>
               <w:top w:val="single" w:sz="4" w:space="0" w:color="000000"/>
               <w:left w:val="single" w:sz="4" w:space="0" w:color="000000"/>
@@ -807,7 +818,7 @@
           </w:tcPr>
           <w:p>
             <w:pPr>
-              <w:pStyle w:val="TextBody"/>
+              <w:pStyle w:val="BodyText"/>
               <w:widowControl w:val="false"/>
               <w:spacing w:before="0" w:after="0"/>
               <w:rPr>
@@ -826,7 +837,7 @@
           </w:p>
           <w:p>
             <w:pPr>
-              <w:pStyle w:val="TextBody"/>
+              <w:pStyle w:val="BodyText"/>
               <w:widowControl w:val="false"/>
               <w:spacing w:before="0" w:after="0"/>
               <w:rPr>
@@ -845,7 +856,7 @@
           </w:p>
           <w:p>
             <w:pPr>
-              <w:pStyle w:val="TextBody"/>
+              <w:pStyle w:val="BodyText"/>
               <w:widowControl w:val="false"/>
               <w:spacing w:before="0" w:after="0"/>
               <w:rPr>
@@ -864,7 +875,7 @@
           </w:p>
           <w:p>
             <w:pPr>
-              <w:pStyle w:val="TextBody"/>
+              <w:pStyle w:val="BodyText"/>
               <w:widowControl w:val="false"/>
               <w:spacing w:before="0" w:after="0"/>
               <w:rPr>
@@ -883,7 +894,7 @@
           </w:p>
           <w:p>
             <w:pPr>
-              <w:pStyle w:val="TextBody"/>
+              <w:pStyle w:val="BodyText"/>
               <w:widowControl w:val="false"/>
               <w:spacing w:before="0" w:after="0"/>
               <w:rPr>
@@ -902,7 +913,7 @@
           </w:p>
           <w:p>
             <w:pPr>
-              <w:pStyle w:val="TextBody"/>
+              <w:pStyle w:val="BodyText"/>
               <w:widowControl w:val="false"/>
               <w:spacing w:before="0" w:after="0"/>
               <w:rPr>
@@ -941,7 +952,7 @@
         </w:tc>
         <w:tc>
           <w:tcPr>
-            <w:tcW w:w="3078" w:type="dxa"/>
+            <w:tcW w:w="2273" w:type="dxa"/>
             <w:tcBorders>
               <w:top w:val="single" w:sz="4" w:space="0" w:color="000000"/>
               <w:left w:val="single" w:sz="4" w:space="0" w:color="000000"/>
@@ -952,18 +963,18 @@
           </w:tcPr>
           <w:p>
             <w:pPr>
-              <w:pStyle w:val="TextBody"/>
-              <w:widowControl w:val="false"/>
-              <w:spacing w:before="0" w:after="0"/>
-              <w:rPr>
-                <w:sz w:val="16"/>
-                <w:szCs w:val="16"/>
-              </w:rPr>
-            </w:pPr>
-            <w:r>
-              <w:rPr>
-                <w:rFonts w:cs="Calibri" w:ascii="Calibri" w:hAnsi="Calibri"/>
-                <w:color w:val="000000" w:themeColor="text1"/>
+              <w:pStyle w:val="BodyText"/>
+              <w:widowControl w:val="false"/>
+              <w:spacing w:before="0" w:after="0"/>
+              <w:rPr>
+                <w:sz w:val="16"/>
+                <w:szCs w:val="16"/>
+              </w:rPr>
+            </w:pPr>
+            <w:r>
+              <w:rPr>
+                <w:rFonts w:cs="Calibri" w:ascii="Calibri" w:hAnsi="Calibri"/>
+                <w:color w:themeColor="text1" w:val="000000"/>
                 <w:sz w:val="16"/>
                 <w:szCs w:val="16"/>
               </w:rPr>
@@ -972,39 +983,39 @@
           </w:p>
           <w:p>
             <w:pPr>
-              <w:pStyle w:val="TextBody"/>
+              <w:pStyle w:val="BodyText"/>
               <w:widowControl w:val="false"/>
               <w:spacing w:before="0" w:after="0"/>
               <w:rPr>
                 <w:rFonts w:ascii="Calibri" w:hAnsi="Calibri" w:cs="Calibri"/>
-                <w:color w:val="000000" w:themeColor="text1"/>
-                <w:sz w:val="16"/>
-                <w:szCs w:val="16"/>
-              </w:rPr>
-            </w:pPr>
-            <w:r>
-              <w:rPr>
-                <w:rFonts w:cs="Calibri" w:ascii="Calibri" w:hAnsi="Calibri"/>
-                <w:color w:val="000000" w:themeColor="text1"/>
-                <w:sz w:val="16"/>
-                <w:szCs w:val="16"/>
-              </w:rPr>
-            </w:r>
-          </w:p>
-          <w:p>
-            <w:pPr>
-              <w:pStyle w:val="TextBody"/>
-              <w:widowControl w:val="false"/>
-              <w:spacing w:before="0" w:after="0"/>
-              <w:rPr>
-                <w:sz w:val="16"/>
-                <w:szCs w:val="16"/>
-              </w:rPr>
-            </w:pPr>
-            <w:r>
-              <w:rPr>
-                <w:rFonts w:cs="Calibri" w:ascii="Calibri" w:hAnsi="Calibri"/>
-                <w:color w:val="000000" w:themeColor="text1"/>
+                <w:color w:themeColor="text1" w:val="000000"/>
+                <w:sz w:val="16"/>
+                <w:szCs w:val="16"/>
+              </w:rPr>
+            </w:pPr>
+            <w:r>
+              <w:rPr>
+                <w:rFonts w:cs="Calibri" w:ascii="Calibri" w:hAnsi="Calibri"/>
+                <w:color w:themeColor="text1" w:val="000000"/>
+                <w:sz w:val="16"/>
+                <w:szCs w:val="16"/>
+              </w:rPr>
+            </w:r>
+          </w:p>
+          <w:p>
+            <w:pPr>
+              <w:pStyle w:val="BodyText"/>
+              <w:widowControl w:val="false"/>
+              <w:spacing w:before="0" w:after="0"/>
+              <w:rPr>
+                <w:sz w:val="16"/>
+                <w:szCs w:val="16"/>
+              </w:rPr>
+            </w:pPr>
+            <w:r>
+              <w:rPr>
+                <w:rFonts w:cs="Calibri" w:ascii="Calibri" w:hAnsi="Calibri"/>
+                <w:color w:themeColor="text1" w:val="000000"/>
                 <w:sz w:val="16"/>
                 <w:szCs w:val="16"/>
               </w:rPr>
@@ -1013,39 +1024,39 @@
           </w:p>
           <w:p>
             <w:pPr>
-              <w:pStyle w:val="TextBody"/>
+              <w:pStyle w:val="BodyText"/>
               <w:widowControl w:val="false"/>
               <w:spacing w:before="0" w:after="0"/>
               <w:rPr>
                 <w:rFonts w:ascii="Calibri" w:hAnsi="Calibri" w:cs="Calibri"/>
-                <w:color w:val="000000" w:themeColor="text1"/>
-                <w:sz w:val="16"/>
-                <w:szCs w:val="16"/>
-              </w:rPr>
-            </w:pPr>
-            <w:r>
-              <w:rPr>
-                <w:rFonts w:cs="Calibri" w:ascii="Calibri" w:hAnsi="Calibri"/>
-                <w:color w:val="000000" w:themeColor="text1"/>
-                <w:sz w:val="16"/>
-                <w:szCs w:val="16"/>
-              </w:rPr>
-            </w:r>
-          </w:p>
-          <w:p>
-            <w:pPr>
-              <w:pStyle w:val="TextBody"/>
-              <w:widowControl w:val="false"/>
-              <w:spacing w:before="0" w:after="0"/>
-              <w:rPr>
-                <w:sz w:val="16"/>
-                <w:szCs w:val="16"/>
-              </w:rPr>
-            </w:pPr>
-            <w:r>
-              <w:rPr>
-                <w:rFonts w:cs="Calibri" w:ascii="Calibri" w:hAnsi="Calibri"/>
-                <w:color w:val="000000" w:themeColor="text1"/>
+                <w:color w:themeColor="text1" w:val="000000"/>
+                <w:sz w:val="16"/>
+                <w:szCs w:val="16"/>
+              </w:rPr>
+            </w:pPr>
+            <w:r>
+              <w:rPr>
+                <w:rFonts w:cs="Calibri" w:ascii="Calibri" w:hAnsi="Calibri"/>
+                <w:color w:themeColor="text1" w:val="000000"/>
+                <w:sz w:val="16"/>
+                <w:szCs w:val="16"/>
+              </w:rPr>
+            </w:r>
+          </w:p>
+          <w:p>
+            <w:pPr>
+              <w:pStyle w:val="BodyText"/>
+              <w:widowControl w:val="false"/>
+              <w:spacing w:before="0" w:after="0"/>
+              <w:rPr>
+                <w:sz w:val="16"/>
+                <w:szCs w:val="16"/>
+              </w:rPr>
+            </w:pPr>
+            <w:r>
+              <w:rPr>
+                <w:rFonts w:cs="Calibri" w:ascii="Calibri" w:hAnsi="Calibri"/>
+                <w:color w:themeColor="text1" w:val="000000"/>
                 <w:sz w:val="16"/>
                 <w:szCs w:val="16"/>
               </w:rPr>
@@ -1054,20 +1065,20 @@
           </w:p>
           <w:p>
             <w:pPr>
-              <w:pStyle w:val="TextBody"/>
+              <w:pStyle w:val="BodyText"/>
               <w:widowControl w:val="false"/>
               <w:spacing w:before="0" w:after="0"/>
               <w:rPr>
                 <w:rFonts w:ascii="Calibri" w:hAnsi="Calibri" w:cs="Calibri"/>
-                <w:color w:val="000000" w:themeColor="text1"/>
-                <w:sz w:val="16"/>
-                <w:szCs w:val="16"/>
-              </w:rPr>
-            </w:pPr>
-            <w:r>
-              <w:rPr>
-                <w:rFonts w:cs="Calibri" w:ascii="Calibri" w:hAnsi="Calibri"/>
-                <w:color w:val="000000" w:themeColor="text1"/>
+                <w:color w:themeColor="text1" w:val="000000"/>
+                <w:sz w:val="16"/>
+                <w:szCs w:val="16"/>
+              </w:rPr>
+            </w:pPr>
+            <w:r>
+              <w:rPr>
+                <w:rFonts w:cs="Calibri" w:ascii="Calibri" w:hAnsi="Calibri"/>
+                <w:color w:themeColor="text1" w:val="000000"/>
                 <w:sz w:val="16"/>
                 <w:szCs w:val="16"/>
               </w:rPr>
@@ -1086,7 +1097,7 @@
             <w:r>
               <w:rPr>
                 <w:rFonts w:cs="Calibri"/>
-                <w:color w:val="000000" w:themeColor="text1"/>
+                <w:color w:themeColor="text1" w:val="000000"/>
                 <w:sz w:val="16"/>
                 <w:szCs w:val="16"/>
               </w:rPr>
@@ -1103,7 +1114,7 @@
             <w:r>
               <w:rPr>
                 <w:rFonts w:cs="Calibri"/>
-                <w:color w:val="000000" w:themeColor="text1"/>
+                <w:color w:themeColor="text1" w:val="000000"/>
                 <w:sz w:val="16"/>
                 <w:szCs w:val="16"/>
               </w:rPr>
@@ -1124,7 +1135,7 @@
           </w:tcPr>
           <w:p>
             <w:pPr>
-              <w:pStyle w:val="TextBody"/>
+              <w:pStyle w:val="BodyText"/>
               <w:widowControl w:val="false"/>
               <w:spacing w:before="0" w:after="0"/>
               <w:rPr>
@@ -1144,7 +1155,7 @@
           </w:p>
           <w:p>
             <w:pPr>
-              <w:pStyle w:val="TextBody"/>
+              <w:pStyle w:val="BodyText"/>
               <w:widowControl w:val="false"/>
               <w:spacing w:before="0" w:after="0"/>
               <w:rPr>
@@ -1165,7 +1176,7 @@
           </w:p>
           <w:p>
             <w:pPr>
-              <w:pStyle w:val="TextBody"/>
+              <w:pStyle w:val="BodyText"/>
               <w:widowControl w:val="false"/>
               <w:spacing w:before="0" w:after="0"/>
               <w:rPr>
@@ -1185,7 +1196,7 @@
           </w:p>
           <w:p>
             <w:pPr>
-              <w:pStyle w:val="TextBody"/>
+              <w:pStyle w:val="BodyText"/>
               <w:widowControl w:val="false"/>
               <w:spacing w:before="0" w:after="0"/>
               <w:rPr>
@@ -1206,7 +1217,7 @@
           </w:p>
           <w:p>
             <w:pPr>
-              <w:pStyle w:val="TextBody"/>
+              <w:pStyle w:val="BodyText"/>
               <w:widowControl w:val="false"/>
               <w:spacing w:before="0" w:after="0"/>
               <w:rPr>
@@ -1226,7 +1237,7 @@
           </w:p>
           <w:p>
             <w:pPr>
-              <w:pStyle w:val="TextBody"/>
+              <w:pStyle w:val="BodyText"/>
               <w:widowControl w:val="false"/>
               <w:spacing w:before="0" w:after="0"/>
               <w:rPr>
@@ -1296,7 +1307,7 @@
           </w:tcPr>
           <w:p>
             <w:pPr>
-              <w:pStyle w:val="TextBody"/>
+              <w:pStyle w:val="BodyText"/>
               <w:widowControl w:val="false"/>
               <w:spacing w:before="0" w:after="0"/>
               <w:rPr>
@@ -1315,7 +1326,7 @@
           </w:p>
           <w:p>
             <w:pPr>
-              <w:pStyle w:val="TextBody"/>
+              <w:pStyle w:val="BodyText"/>
               <w:widowControl w:val="false"/>
               <w:spacing w:before="0" w:after="0"/>
               <w:rPr>
@@ -1334,7 +1345,7 @@
           </w:p>
           <w:p>
             <w:pPr>
-              <w:pStyle w:val="TextBody"/>
+              <w:pStyle w:val="BodyText"/>
               <w:widowControl w:val="false"/>
               <w:spacing w:before="0" w:after="0"/>
               <w:rPr>
@@ -1353,7 +1364,7 @@
           </w:p>
           <w:p>
             <w:pPr>
-              <w:pStyle w:val="TextBody"/>
+              <w:pStyle w:val="BodyText"/>
               <w:widowControl w:val="false"/>
               <w:spacing w:before="0" w:after="0"/>
               <w:rPr>
@@ -1403,7 +1414,7 @@
           </w:tcPr>
           <w:p>
             <w:pPr>
-              <w:pStyle w:val="TextBody"/>
+              <w:pStyle w:val="BodyText"/>
               <w:keepNext w:val="true"/>
               <w:widowControl w:val="false"/>
               <w:spacing w:before="0" w:after="0"/>
@@ -1423,7 +1434,7 @@
           </w:p>
           <w:p>
             <w:pPr>
-              <w:pStyle w:val="TextBody"/>
+              <w:pStyle w:val="BodyText"/>
               <w:keepNext w:val="true"/>
               <w:widowControl w:val="false"/>
               <w:spacing w:before="0" w:after="0"/>
@@ -1443,7 +1454,7 @@
           </w:p>
           <w:p>
             <w:pPr>
-              <w:pStyle w:val="TextBody"/>
+              <w:pStyle w:val="BodyText"/>
               <w:keepNext w:val="true"/>
               <w:widowControl w:val="false"/>
               <w:spacing w:before="0" w:after="0"/>
@@ -1463,7 +1474,7 @@
           </w:p>
           <w:p>
             <w:pPr>
-              <w:pStyle w:val="TextBody"/>
+              <w:pStyle w:val="BodyText"/>
               <w:keepNext w:val="true"/>
               <w:widowControl w:val="false"/>
               <w:spacing w:before="0" w:after="0"/>
@@ -1483,7 +1494,7 @@
           </w:p>
           <w:p>
             <w:pPr>
-              <w:pStyle w:val="TextBody"/>
+              <w:pStyle w:val="BodyText"/>
               <w:keepNext w:val="true"/>
               <w:widowControl w:val="false"/>
               <w:spacing w:before="0" w:after="0"/>
@@ -1503,7 +1514,7 @@
           </w:p>
           <w:p>
             <w:pPr>
-              <w:pStyle w:val="TextBody"/>
+              <w:pStyle w:val="BodyText"/>
               <w:keepNext w:val="true"/>
               <w:widowControl w:val="false"/>
               <w:spacing w:before="0" w:after="0"/>
@@ -1523,7 +1534,7 @@
           </w:p>
           <w:p>
             <w:pPr>
-              <w:pStyle w:val="TextBody"/>
+              <w:pStyle w:val="BodyText"/>
               <w:keepNext w:val="true"/>
               <w:widowControl w:val="false"/>
               <w:spacing w:before="0" w:after="0"/>
@@ -1543,7 +1554,7 @@
           </w:p>
           <w:p>
             <w:pPr>
-              <w:pStyle w:val="TextBody"/>
+              <w:pStyle w:val="BodyText"/>
               <w:keepNext w:val="true"/>
               <w:widowControl w:val="false"/>
               <w:spacing w:before="0" w:after="0"/>
@@ -1594,7 +1605,7 @@
           </w:tcPr>
           <w:p>
             <w:pPr>
-              <w:pStyle w:val="TextBody"/>
+              <w:pStyle w:val="BodyText"/>
               <w:keepNext w:val="true"/>
               <w:widowControl w:val="false"/>
               <w:spacing w:before="0" w:after="0"/>
@@ -1614,7 +1625,7 @@
           </w:p>
           <w:p>
             <w:pPr>
-              <w:pStyle w:val="TextBody"/>
+              <w:pStyle w:val="BodyText"/>
               <w:keepNext w:val="true"/>
               <w:widowControl w:val="false"/>
               <w:spacing w:before="0" w:after="0"/>
@@ -1634,7 +1645,7 @@
           </w:p>
           <w:p>
             <w:pPr>
-              <w:pStyle w:val="TextBody"/>
+              <w:pStyle w:val="BodyText"/>
               <w:keepNext w:val="true"/>
               <w:widowControl w:val="false"/>
               <w:spacing w:before="0" w:after="0"/>
@@ -1654,7 +1665,7 @@
           </w:p>
           <w:p>
             <w:pPr>
-              <w:pStyle w:val="TextBody"/>
+              <w:pStyle w:val="BodyText"/>
               <w:keepNext w:val="true"/>
               <w:widowControl w:val="false"/>
               <w:spacing w:before="0" w:after="0"/>
@@ -1674,7 +1685,7 @@
           </w:p>
           <w:p>
             <w:pPr>
-              <w:pStyle w:val="TextBody"/>
+              <w:pStyle w:val="BodyText"/>
               <w:keepNext w:val="true"/>
               <w:widowControl w:val="false"/>
               <w:spacing w:before="0" w:after="0"/>
@@ -1694,7 +1705,7 @@
           </w:p>
           <w:p>
             <w:pPr>
-              <w:pStyle w:val="TextBody"/>
+              <w:pStyle w:val="BodyText"/>
               <w:keepNext w:val="true"/>
               <w:widowControl w:val="false"/>
               <w:spacing w:before="0" w:after="0"/>
@@ -1819,7 +1830,7 @@
         </w:tc>
         <w:tc>
           <w:tcPr>
-            <w:tcW w:w="2159" w:type="dxa"/>
+            <w:tcW w:w="2802" w:type="dxa"/>
             <w:tcBorders>
               <w:top w:val="single" w:sz="4" w:space="0" w:color="000000"/>
               <w:left w:val="single" w:sz="4" w:space="0" w:color="000000"/>
@@ -1836,7 +1847,6 @@
               <w:spacing w:lineRule="auto" w:line="240" w:beforeAutospacing="1" w:after="90"/>
               <w:rPr>
                 <w:rFonts w:ascii="Arial" w:hAnsi="Arial" w:eastAsia="Times New Roman" w:cs="Arial"/>
-                <w:b/>
                 <w:b/>
                 <w:bCs/>
                 <w:color w:val="FF0000"/>
@@ -1947,7 +1957,7 @@
         </w:tc>
         <w:tc>
           <w:tcPr>
-            <w:tcW w:w="2101" w:type="dxa"/>
+            <w:tcW w:w="2263" w:type="dxa"/>
             <w:tcBorders>
               <w:top w:val="single" w:sz="4" w:space="0" w:color="000000"/>
               <w:left w:val="single" w:sz="4" w:space="0" w:color="000000"/>
@@ -1958,7 +1968,7 @@
           </w:tcPr>
           <w:p>
             <w:pPr>
-              <w:pStyle w:val="TextBody"/>
+              <w:pStyle w:val="BodyText"/>
               <w:widowControl w:val="false"/>
               <w:spacing w:before="0" w:after="0"/>
               <w:rPr>
@@ -1977,7 +1987,7 @@
           </w:p>
           <w:p>
             <w:pPr>
-              <w:pStyle w:val="TextBody"/>
+              <w:pStyle w:val="BodyText"/>
               <w:widowControl w:val="false"/>
               <w:spacing w:before="0" w:after="0"/>
               <w:rPr>
@@ -1996,7 +2006,7 @@
           </w:p>
           <w:p>
             <w:pPr>
-              <w:pStyle w:val="TextBody"/>
+              <w:pStyle w:val="BodyText"/>
               <w:widowControl w:val="false"/>
               <w:spacing w:before="0" w:after="0"/>
               <w:rPr>
@@ -2015,7 +2025,7 @@
           </w:p>
           <w:p>
             <w:pPr>
-              <w:pStyle w:val="TextBody"/>
+              <w:pStyle w:val="BodyText"/>
               <w:widowControl w:val="false"/>
               <w:spacing w:before="0" w:after="0"/>
               <w:rPr>
@@ -2034,7 +2044,7 @@
           </w:p>
           <w:p>
             <w:pPr>
-              <w:pStyle w:val="TextBody"/>
+              <w:pStyle w:val="BodyText"/>
               <w:widowControl w:val="false"/>
               <w:spacing w:before="0" w:after="0"/>
               <w:rPr>
@@ -2053,7 +2063,7 @@
           </w:p>
           <w:p>
             <w:pPr>
-              <w:pStyle w:val="TextBody"/>
+              <w:pStyle w:val="BodyText"/>
               <w:widowControl w:val="false"/>
               <w:spacing w:before="0" w:after="0"/>
               <w:rPr>
@@ -2092,7 +2102,7 @@
         </w:tc>
         <w:tc>
           <w:tcPr>
-            <w:tcW w:w="3078" w:type="dxa"/>
+            <w:tcW w:w="2273" w:type="dxa"/>
             <w:tcBorders>
               <w:top w:val="single" w:sz="4" w:space="0" w:color="000000"/>
               <w:left w:val="single" w:sz="4" w:space="0" w:color="000000"/>
@@ -2103,18 +2113,18 @@
           </w:tcPr>
           <w:p>
             <w:pPr>
-              <w:pStyle w:val="TextBody"/>
-              <w:widowControl w:val="false"/>
-              <w:spacing w:before="0" w:after="0"/>
-              <w:rPr>
-                <w:sz w:val="16"/>
-                <w:szCs w:val="16"/>
-              </w:rPr>
-            </w:pPr>
-            <w:r>
-              <w:rPr>
-                <w:rFonts w:cs="Calibri" w:ascii="Calibri" w:hAnsi="Calibri"/>
-                <w:color w:val="000000" w:themeColor="text1"/>
+              <w:pStyle w:val="BodyText"/>
+              <w:widowControl w:val="false"/>
+              <w:spacing w:before="0" w:after="0"/>
+              <w:rPr>
+                <w:sz w:val="16"/>
+                <w:szCs w:val="16"/>
+              </w:rPr>
+            </w:pPr>
+            <w:r>
+              <w:rPr>
+                <w:rFonts w:cs="Calibri" w:ascii="Calibri" w:hAnsi="Calibri"/>
+                <w:color w:themeColor="text1" w:val="000000"/>
                 <w:sz w:val="16"/>
                 <w:szCs w:val="16"/>
               </w:rPr>
@@ -2123,39 +2133,39 @@
           </w:p>
           <w:p>
             <w:pPr>
-              <w:pStyle w:val="TextBody"/>
+              <w:pStyle w:val="BodyText"/>
               <w:widowControl w:val="false"/>
               <w:spacing w:before="0" w:after="0"/>
               <w:rPr>
                 <w:rFonts w:ascii="Calibri" w:hAnsi="Calibri" w:cs="Calibri"/>
-                <w:color w:val="000000" w:themeColor="text1"/>
-                <w:sz w:val="16"/>
-                <w:szCs w:val="16"/>
-              </w:rPr>
-            </w:pPr>
-            <w:r>
-              <w:rPr>
-                <w:rFonts w:cs="Calibri" w:ascii="Calibri" w:hAnsi="Calibri"/>
-                <w:color w:val="000000" w:themeColor="text1"/>
-                <w:sz w:val="16"/>
-                <w:szCs w:val="16"/>
-              </w:rPr>
-            </w:r>
-          </w:p>
-          <w:p>
-            <w:pPr>
-              <w:pStyle w:val="TextBody"/>
-              <w:widowControl w:val="false"/>
-              <w:spacing w:before="0" w:after="0"/>
-              <w:rPr>
-                <w:sz w:val="16"/>
-                <w:szCs w:val="16"/>
-              </w:rPr>
-            </w:pPr>
-            <w:r>
-              <w:rPr>
-                <w:rFonts w:cs="Calibri" w:ascii="Calibri" w:hAnsi="Calibri"/>
-                <w:color w:val="000000" w:themeColor="text1"/>
+                <w:color w:themeColor="text1" w:val="000000"/>
+                <w:sz w:val="16"/>
+                <w:szCs w:val="16"/>
+              </w:rPr>
+            </w:pPr>
+            <w:r>
+              <w:rPr>
+                <w:rFonts w:cs="Calibri" w:ascii="Calibri" w:hAnsi="Calibri"/>
+                <w:color w:themeColor="text1" w:val="000000"/>
+                <w:sz w:val="16"/>
+                <w:szCs w:val="16"/>
+              </w:rPr>
+            </w:r>
+          </w:p>
+          <w:p>
+            <w:pPr>
+              <w:pStyle w:val="BodyText"/>
+              <w:widowControl w:val="false"/>
+              <w:spacing w:before="0" w:after="0"/>
+              <w:rPr>
+                <w:sz w:val="16"/>
+                <w:szCs w:val="16"/>
+              </w:rPr>
+            </w:pPr>
+            <w:r>
+              <w:rPr>
+                <w:rFonts w:cs="Calibri" w:ascii="Calibri" w:hAnsi="Calibri"/>
+                <w:color w:themeColor="text1" w:val="000000"/>
                 <w:sz w:val="16"/>
                 <w:szCs w:val="16"/>
               </w:rPr>
@@ -2164,39 +2174,39 @@
           </w:p>
           <w:p>
             <w:pPr>
-              <w:pStyle w:val="TextBody"/>
+              <w:pStyle w:val="BodyText"/>
               <w:widowControl w:val="false"/>
               <w:spacing w:before="0" w:after="0"/>
               <w:rPr>
                 <w:rFonts w:ascii="Calibri" w:hAnsi="Calibri" w:cs="Calibri"/>
-                <w:color w:val="000000" w:themeColor="text1"/>
-                <w:sz w:val="16"/>
-                <w:szCs w:val="16"/>
-              </w:rPr>
-            </w:pPr>
-            <w:r>
-              <w:rPr>
-                <w:rFonts w:cs="Calibri" w:ascii="Calibri" w:hAnsi="Calibri"/>
-                <w:color w:val="000000" w:themeColor="text1"/>
-                <w:sz w:val="16"/>
-                <w:szCs w:val="16"/>
-              </w:rPr>
-            </w:r>
-          </w:p>
-          <w:p>
-            <w:pPr>
-              <w:pStyle w:val="TextBody"/>
-              <w:widowControl w:val="false"/>
-              <w:spacing w:before="0" w:after="0"/>
-              <w:rPr>
-                <w:sz w:val="16"/>
-                <w:szCs w:val="16"/>
-              </w:rPr>
-            </w:pPr>
-            <w:r>
-              <w:rPr>
-                <w:rFonts w:cs="Calibri" w:ascii="Calibri" w:hAnsi="Calibri"/>
-                <w:color w:val="000000" w:themeColor="text1"/>
+                <w:color w:themeColor="text1" w:val="000000"/>
+                <w:sz w:val="16"/>
+                <w:szCs w:val="16"/>
+              </w:rPr>
+            </w:pPr>
+            <w:r>
+              <w:rPr>
+                <w:rFonts w:cs="Calibri" w:ascii="Calibri" w:hAnsi="Calibri"/>
+                <w:color w:themeColor="text1" w:val="000000"/>
+                <w:sz w:val="16"/>
+                <w:szCs w:val="16"/>
+              </w:rPr>
+            </w:r>
+          </w:p>
+          <w:p>
+            <w:pPr>
+              <w:pStyle w:val="BodyText"/>
+              <w:widowControl w:val="false"/>
+              <w:spacing w:before="0" w:after="0"/>
+              <w:rPr>
+                <w:sz w:val="16"/>
+                <w:szCs w:val="16"/>
+              </w:rPr>
+            </w:pPr>
+            <w:r>
+              <w:rPr>
+                <w:rFonts w:cs="Calibri" w:ascii="Calibri" w:hAnsi="Calibri"/>
+                <w:color w:themeColor="text1" w:val="000000"/>
                 <w:sz w:val="16"/>
                 <w:szCs w:val="16"/>
               </w:rPr>
@@ -2205,20 +2215,20 @@
           </w:p>
           <w:p>
             <w:pPr>
-              <w:pStyle w:val="TextBody"/>
+              <w:pStyle w:val="BodyText"/>
               <w:widowControl w:val="false"/>
               <w:spacing w:before="0" w:after="0"/>
               <w:rPr>
                 <w:rFonts w:ascii="Calibri" w:hAnsi="Calibri" w:cs="Calibri"/>
-                <w:color w:val="000000" w:themeColor="text1"/>
-                <w:sz w:val="16"/>
-                <w:szCs w:val="16"/>
-              </w:rPr>
-            </w:pPr>
-            <w:r>
-              <w:rPr>
-                <w:rFonts w:cs="Calibri" w:ascii="Calibri" w:hAnsi="Calibri"/>
-                <w:color w:val="000000" w:themeColor="text1"/>
+                <w:color w:themeColor="text1" w:val="000000"/>
+                <w:sz w:val="16"/>
+                <w:szCs w:val="16"/>
+              </w:rPr>
+            </w:pPr>
+            <w:r>
+              <w:rPr>
+                <w:rFonts w:cs="Calibri" w:ascii="Calibri" w:hAnsi="Calibri"/>
+                <w:color w:themeColor="text1" w:val="000000"/>
                 <w:sz w:val="16"/>
                 <w:szCs w:val="16"/>
               </w:rPr>
@@ -2237,7 +2247,7 @@
             <w:r>
               <w:rPr>
                 <w:rFonts w:cs="Calibri"/>
-                <w:color w:val="000000" w:themeColor="text1"/>
+                <w:color w:themeColor="text1" w:val="000000"/>
                 <w:sz w:val="16"/>
                 <w:szCs w:val="16"/>
               </w:rPr>
@@ -2254,7 +2264,7 @@
             <w:r>
               <w:rPr>
                 <w:rFonts w:cs="Calibri"/>
-                <w:color w:val="000000" w:themeColor="text1"/>
+                <w:color w:themeColor="text1" w:val="000000"/>
                 <w:sz w:val="16"/>
                 <w:szCs w:val="16"/>
               </w:rPr>
@@ -2275,7 +2285,7 @@
           </w:tcPr>
           <w:p>
             <w:pPr>
-              <w:pStyle w:val="TextBody"/>
+              <w:pStyle w:val="BodyText"/>
               <w:widowControl w:val="false"/>
               <w:spacing w:before="0" w:after="0"/>
               <w:rPr>
@@ -2295,7 +2305,7 @@
           </w:p>
           <w:p>
             <w:pPr>
-              <w:pStyle w:val="TextBody"/>
+              <w:pStyle w:val="BodyText"/>
               <w:widowControl w:val="false"/>
               <w:spacing w:before="0" w:after="0"/>
               <w:rPr>
@@ -2316,7 +2326,7 @@
           </w:p>
           <w:p>
             <w:pPr>
-              <w:pStyle w:val="TextBody"/>
+              <w:pStyle w:val="BodyText"/>
               <w:widowControl w:val="false"/>
               <w:spacing w:before="0" w:after="0"/>
               <w:rPr>
@@ -2336,7 +2346,7 @@
           </w:p>
           <w:p>
             <w:pPr>
-              <w:pStyle w:val="TextBody"/>
+              <w:pStyle w:val="BodyText"/>
               <w:widowControl w:val="false"/>
               <w:spacing w:before="0" w:after="0"/>
               <w:rPr>
@@ -2357,7 +2367,7 @@
           </w:p>
           <w:p>
             <w:pPr>
-              <w:pStyle w:val="TextBody"/>
+              <w:pStyle w:val="BodyText"/>
               <w:widowControl w:val="false"/>
               <w:spacing w:before="0" w:after="0"/>
               <w:rPr>
@@ -2377,7 +2387,7 @@
           </w:p>
           <w:p>
             <w:pPr>
-              <w:pStyle w:val="TextBody"/>
+              <w:pStyle w:val="BodyText"/>
               <w:widowControl w:val="false"/>
               <w:spacing w:before="0" w:after="0"/>
               <w:rPr>
@@ -2447,7 +2457,7 @@
           </w:tcPr>
           <w:p>
             <w:pPr>
-              <w:pStyle w:val="TextBody"/>
+              <w:pStyle w:val="BodyText"/>
               <w:widowControl w:val="false"/>
               <w:spacing w:before="0" w:after="0"/>
               <w:rPr>
@@ -2466,7 +2476,7 @@
           </w:p>
           <w:p>
             <w:pPr>
-              <w:pStyle w:val="TextBody"/>
+              <w:pStyle w:val="BodyText"/>
               <w:widowControl w:val="false"/>
               <w:spacing w:before="0" w:after="0"/>
               <w:rPr>
@@ -2485,7 +2495,7 @@
           </w:p>
           <w:p>
             <w:pPr>
-              <w:pStyle w:val="TextBody"/>
+              <w:pStyle w:val="BodyText"/>
               <w:widowControl w:val="false"/>
               <w:spacing w:before="0" w:after="0"/>
               <w:rPr>
@@ -2504,7 +2514,7 @@
           </w:p>
           <w:p>
             <w:pPr>
-              <w:pStyle w:val="TextBody"/>
+              <w:pStyle w:val="BodyText"/>
               <w:widowControl w:val="false"/>
               <w:spacing w:before="0" w:after="0"/>
               <w:rPr>
@@ -2554,7 +2564,7 @@
           </w:tcPr>
           <w:p>
             <w:pPr>
-              <w:pStyle w:val="TextBody"/>
+              <w:pStyle w:val="BodyText"/>
               <w:keepNext w:val="true"/>
               <w:widowControl w:val="false"/>
               <w:spacing w:before="0" w:after="0"/>
@@ -2574,7 +2584,7 @@
           </w:p>
           <w:p>
             <w:pPr>
-              <w:pStyle w:val="TextBody"/>
+              <w:pStyle w:val="BodyText"/>
               <w:keepNext w:val="true"/>
               <w:widowControl w:val="false"/>
               <w:spacing w:before="0" w:after="0"/>
@@ -2594,7 +2604,7 @@
           </w:p>
           <w:p>
             <w:pPr>
-              <w:pStyle w:val="TextBody"/>
+              <w:pStyle w:val="BodyText"/>
               <w:keepNext w:val="true"/>
               <w:widowControl w:val="false"/>
               <w:spacing w:before="0" w:after="0"/>
@@ -2614,7 +2624,7 @@
           </w:p>
           <w:p>
             <w:pPr>
-              <w:pStyle w:val="TextBody"/>
+              <w:pStyle w:val="BodyText"/>
               <w:keepNext w:val="true"/>
               <w:widowControl w:val="false"/>
               <w:spacing w:before="0" w:after="0"/>
@@ -2634,7 +2644,7 @@
           </w:p>
           <w:p>
             <w:pPr>
-              <w:pStyle w:val="TextBody"/>
+              <w:pStyle w:val="BodyText"/>
               <w:keepNext w:val="true"/>
               <w:widowControl w:val="false"/>
               <w:spacing w:before="0" w:after="0"/>
@@ -2654,7 +2664,7 @@
           </w:p>
           <w:p>
             <w:pPr>
-              <w:pStyle w:val="TextBody"/>
+              <w:pStyle w:val="BodyText"/>
               <w:keepNext w:val="true"/>
               <w:widowControl w:val="false"/>
               <w:spacing w:before="0" w:after="0"/>
@@ -2674,7 +2684,7 @@
           </w:p>
           <w:p>
             <w:pPr>
-              <w:pStyle w:val="TextBody"/>
+              <w:pStyle w:val="BodyText"/>
               <w:keepNext w:val="true"/>
               <w:widowControl w:val="false"/>
               <w:spacing w:before="0" w:after="0"/>
@@ -2694,7 +2704,7 @@
           </w:p>
           <w:p>
             <w:pPr>
-              <w:pStyle w:val="TextBody"/>
+              <w:pStyle w:val="BodyText"/>
               <w:keepNext w:val="true"/>
               <w:widowControl w:val="false"/>
               <w:spacing w:before="0" w:after="0"/>
@@ -2745,7 +2755,7 @@
           </w:tcPr>
           <w:p>
             <w:pPr>
-              <w:pStyle w:val="TextBody"/>
+              <w:pStyle w:val="BodyText"/>
               <w:keepNext w:val="true"/>
               <w:widowControl w:val="false"/>
               <w:spacing w:before="0" w:after="0"/>
@@ -2765,7 +2775,7 @@
           </w:p>
           <w:p>
             <w:pPr>
-              <w:pStyle w:val="TextBody"/>
+              <w:pStyle w:val="BodyText"/>
               <w:keepNext w:val="true"/>
               <w:widowControl w:val="false"/>
               <w:spacing w:before="0" w:after="0"/>
@@ -2785,7 +2795,7 @@
           </w:p>
           <w:p>
             <w:pPr>
-              <w:pStyle w:val="TextBody"/>
+              <w:pStyle w:val="BodyText"/>
               <w:keepNext w:val="true"/>
               <w:widowControl w:val="false"/>
               <w:spacing w:before="0" w:after="0"/>
@@ -2805,7 +2815,7 @@
           </w:p>
           <w:p>
             <w:pPr>
-              <w:pStyle w:val="TextBody"/>
+              <w:pStyle w:val="BodyText"/>
               <w:keepNext w:val="true"/>
               <w:widowControl w:val="false"/>
               <w:spacing w:before="0" w:after="0"/>
@@ -2825,7 +2835,7 @@
           </w:p>
           <w:p>
             <w:pPr>
-              <w:pStyle w:val="TextBody"/>
+              <w:pStyle w:val="BodyText"/>
               <w:keepNext w:val="true"/>
               <w:widowControl w:val="false"/>
               <w:spacing w:before="0" w:after="0"/>
@@ -2845,7 +2855,7 @@
           </w:p>
           <w:p>
             <w:pPr>
-              <w:pStyle w:val="TextBody"/>
+              <w:pStyle w:val="BodyText"/>
               <w:keepNext w:val="true"/>
               <w:widowControl w:val="false"/>
               <w:spacing w:before="0" w:after="0"/>
@@ -2968,7 +2978,7 @@
         </w:tc>
         <w:tc>
           <w:tcPr>
-            <w:tcW w:w="2159" w:type="dxa"/>
+            <w:tcW w:w="2802" w:type="dxa"/>
             <w:tcBorders>
               <w:left w:val="single" w:sz="4" w:space="0" w:color="000000"/>
               <w:bottom w:val="single" w:sz="4" w:space="0" w:color="000000"/>
@@ -2985,7 +2995,6 @@
               <w:rPr>
                 <w:rFonts w:ascii="Arial" w:hAnsi="Arial" w:eastAsia="Times New Roman" w:cs="Arial"/>
                 <w:b/>
-                <w:b/>
                 <w:bCs/>
                 <w:color w:val="FF0000"/>
                 <w:sz w:val="19"/>
@@ -3012,7 +3021,6 @@
               <w:shd w:val="clear" w:color="auto" w:fill="FFFFFF"/>
               <w:spacing w:lineRule="auto" w:line="240" w:beforeAutospacing="1" w:after="90"/>
               <w:rPr>
-                <w:b w:val="false"/>
                 <w:b w:val="false"/>
                 <w:bCs w:val="false"/>
               </w:rPr>
@@ -3064,7 +3072,7 @@
         </w:tc>
         <w:tc>
           <w:tcPr>
-            <w:tcW w:w="2101" w:type="dxa"/>
+            <w:tcW w:w="2263" w:type="dxa"/>
             <w:tcBorders>
               <w:left w:val="single" w:sz="4" w:space="0" w:color="000000"/>
               <w:bottom w:val="single" w:sz="4" w:space="0" w:color="000000"/>
@@ -3074,7 +3082,7 @@
           </w:tcPr>
           <w:p>
             <w:pPr>
-              <w:pStyle w:val="TextBody"/>
+              <w:pStyle w:val="BodyText"/>
               <w:widowControl w:val="false"/>
               <w:spacing w:before="0" w:after="0"/>
               <w:rPr>
@@ -3093,7 +3101,7 @@
           </w:p>
           <w:p>
             <w:pPr>
-              <w:pStyle w:val="TextBody"/>
+              <w:pStyle w:val="BodyText"/>
               <w:widowControl w:val="false"/>
               <w:spacing w:before="0" w:after="0"/>
               <w:rPr>
@@ -3112,7 +3120,7 @@
           </w:p>
           <w:p>
             <w:pPr>
-              <w:pStyle w:val="TextBody"/>
+              <w:pStyle w:val="BodyText"/>
               <w:widowControl w:val="false"/>
               <w:spacing w:before="0" w:after="0"/>
               <w:rPr>
@@ -3131,7 +3139,7 @@
           </w:p>
           <w:p>
             <w:pPr>
-              <w:pStyle w:val="TextBody"/>
+              <w:pStyle w:val="BodyText"/>
               <w:widowControl w:val="false"/>
               <w:spacing w:before="0" w:after="0"/>
               <w:rPr>
@@ -3150,7 +3158,7 @@
           </w:p>
           <w:p>
             <w:pPr>
-              <w:pStyle w:val="TextBody"/>
+              <w:pStyle w:val="BodyText"/>
               <w:widowControl w:val="false"/>
               <w:spacing w:before="0" w:after="0"/>
               <w:rPr>
@@ -3169,7 +3177,7 @@
           </w:p>
           <w:p>
             <w:pPr>
-              <w:pStyle w:val="TextBody"/>
+              <w:pStyle w:val="BodyText"/>
               <w:widowControl w:val="false"/>
               <w:spacing w:before="0" w:after="0"/>
               <w:rPr>
@@ -3208,7 +3216,7 @@
         </w:tc>
         <w:tc>
           <w:tcPr>
-            <w:tcW w:w="3078" w:type="dxa"/>
+            <w:tcW w:w="2273" w:type="dxa"/>
             <w:tcBorders>
               <w:left w:val="single" w:sz="4" w:space="0" w:color="000000"/>
               <w:bottom w:val="single" w:sz="4" w:space="0" w:color="000000"/>
@@ -3218,18 +3226,18 @@
           </w:tcPr>
           <w:p>
             <w:pPr>
-              <w:pStyle w:val="TextBody"/>
-              <w:widowControl w:val="false"/>
-              <w:spacing w:before="0" w:after="0"/>
-              <w:rPr>
-                <w:sz w:val="16"/>
-                <w:szCs w:val="16"/>
-              </w:rPr>
-            </w:pPr>
-            <w:r>
-              <w:rPr>
-                <w:rFonts w:cs="Calibri" w:ascii="Calibri" w:hAnsi="Calibri"/>
-                <w:color w:val="000000" w:themeColor="text1"/>
+              <w:pStyle w:val="BodyText"/>
+              <w:widowControl w:val="false"/>
+              <w:spacing w:before="0" w:after="0"/>
+              <w:rPr>
+                <w:sz w:val="16"/>
+                <w:szCs w:val="16"/>
+              </w:rPr>
+            </w:pPr>
+            <w:r>
+              <w:rPr>
+                <w:rFonts w:cs="Calibri" w:ascii="Calibri" w:hAnsi="Calibri"/>
+                <w:color w:themeColor="text1" w:val="000000"/>
                 <w:sz w:val="16"/>
                 <w:szCs w:val="16"/>
               </w:rPr>
@@ -3238,39 +3246,39 @@
           </w:p>
           <w:p>
             <w:pPr>
-              <w:pStyle w:val="TextBody"/>
+              <w:pStyle w:val="BodyText"/>
               <w:widowControl w:val="false"/>
               <w:spacing w:before="0" w:after="0"/>
               <w:rPr>
                 <w:rFonts w:ascii="Calibri" w:hAnsi="Calibri" w:cs="Calibri"/>
-                <w:color w:val="000000" w:themeColor="text1"/>
-                <w:sz w:val="16"/>
-                <w:szCs w:val="16"/>
-              </w:rPr>
-            </w:pPr>
-            <w:r>
-              <w:rPr>
-                <w:rFonts w:cs="Calibri" w:ascii="Calibri" w:hAnsi="Calibri"/>
-                <w:color w:val="000000" w:themeColor="text1"/>
-                <w:sz w:val="16"/>
-                <w:szCs w:val="16"/>
-              </w:rPr>
-            </w:r>
-          </w:p>
-          <w:p>
-            <w:pPr>
-              <w:pStyle w:val="TextBody"/>
-              <w:widowControl w:val="false"/>
-              <w:spacing w:before="0" w:after="0"/>
-              <w:rPr>
-                <w:sz w:val="16"/>
-                <w:szCs w:val="16"/>
-              </w:rPr>
-            </w:pPr>
-            <w:r>
-              <w:rPr>
-                <w:rFonts w:cs="Calibri" w:ascii="Calibri" w:hAnsi="Calibri"/>
-                <w:color w:val="000000" w:themeColor="text1"/>
+                <w:color w:themeColor="text1" w:val="000000"/>
+                <w:sz w:val="16"/>
+                <w:szCs w:val="16"/>
+              </w:rPr>
+            </w:pPr>
+            <w:r>
+              <w:rPr>
+                <w:rFonts w:cs="Calibri" w:ascii="Calibri" w:hAnsi="Calibri"/>
+                <w:color w:themeColor="text1" w:val="000000"/>
+                <w:sz w:val="16"/>
+                <w:szCs w:val="16"/>
+              </w:rPr>
+            </w:r>
+          </w:p>
+          <w:p>
+            <w:pPr>
+              <w:pStyle w:val="BodyText"/>
+              <w:widowControl w:val="false"/>
+              <w:spacing w:before="0" w:after="0"/>
+              <w:rPr>
+                <w:sz w:val="16"/>
+                <w:szCs w:val="16"/>
+              </w:rPr>
+            </w:pPr>
+            <w:r>
+              <w:rPr>
+                <w:rFonts w:cs="Calibri" w:ascii="Calibri" w:hAnsi="Calibri"/>
+                <w:color w:themeColor="text1" w:val="000000"/>
                 <w:sz w:val="16"/>
                 <w:szCs w:val="16"/>
               </w:rPr>
@@ -3279,39 +3287,39 @@
           </w:p>
           <w:p>
             <w:pPr>
-              <w:pStyle w:val="TextBody"/>
+              <w:pStyle w:val="BodyText"/>
               <w:widowControl w:val="false"/>
               <w:spacing w:before="0" w:after="0"/>
               <w:rPr>
                 <w:rFonts w:ascii="Calibri" w:hAnsi="Calibri" w:cs="Calibri"/>
-                <w:color w:val="000000" w:themeColor="text1"/>
-                <w:sz w:val="16"/>
-                <w:szCs w:val="16"/>
-              </w:rPr>
-            </w:pPr>
-            <w:r>
-              <w:rPr>
-                <w:rFonts w:cs="Calibri" w:ascii="Calibri" w:hAnsi="Calibri"/>
-                <w:color w:val="000000" w:themeColor="text1"/>
-                <w:sz w:val="16"/>
-                <w:szCs w:val="16"/>
-              </w:rPr>
-            </w:r>
-          </w:p>
-          <w:p>
-            <w:pPr>
-              <w:pStyle w:val="TextBody"/>
-              <w:widowControl w:val="false"/>
-              <w:spacing w:before="0" w:after="0"/>
-              <w:rPr>
-                <w:sz w:val="16"/>
-                <w:szCs w:val="16"/>
-              </w:rPr>
-            </w:pPr>
-            <w:r>
-              <w:rPr>
-                <w:rFonts w:cs="Calibri" w:ascii="Calibri" w:hAnsi="Calibri"/>
-                <w:color w:val="000000" w:themeColor="text1"/>
+                <w:color w:themeColor="text1" w:val="000000"/>
+                <w:sz w:val="16"/>
+                <w:szCs w:val="16"/>
+              </w:rPr>
+            </w:pPr>
+            <w:r>
+              <w:rPr>
+                <w:rFonts w:cs="Calibri" w:ascii="Calibri" w:hAnsi="Calibri"/>
+                <w:color w:themeColor="text1" w:val="000000"/>
+                <w:sz w:val="16"/>
+                <w:szCs w:val="16"/>
+              </w:rPr>
+            </w:r>
+          </w:p>
+          <w:p>
+            <w:pPr>
+              <w:pStyle w:val="BodyText"/>
+              <w:widowControl w:val="false"/>
+              <w:spacing w:before="0" w:after="0"/>
+              <w:rPr>
+                <w:sz w:val="16"/>
+                <w:szCs w:val="16"/>
+              </w:rPr>
+            </w:pPr>
+            <w:r>
+              <w:rPr>
+                <w:rFonts w:cs="Calibri" w:ascii="Calibri" w:hAnsi="Calibri"/>
+                <w:color w:themeColor="text1" w:val="000000"/>
                 <w:sz w:val="16"/>
                 <w:szCs w:val="16"/>
               </w:rPr>
@@ -3320,20 +3328,20 @@
           </w:p>
           <w:p>
             <w:pPr>
-              <w:pStyle w:val="TextBody"/>
+              <w:pStyle w:val="BodyText"/>
               <w:widowControl w:val="false"/>
               <w:spacing w:before="0" w:after="0"/>
               <w:rPr>
                 <w:rFonts w:ascii="Calibri" w:hAnsi="Calibri" w:cs="Calibri"/>
-                <w:color w:val="000000" w:themeColor="text1"/>
-                <w:sz w:val="16"/>
-                <w:szCs w:val="16"/>
-              </w:rPr>
-            </w:pPr>
-            <w:r>
-              <w:rPr>
-                <w:rFonts w:cs="Calibri" w:ascii="Calibri" w:hAnsi="Calibri"/>
-                <w:color w:val="000000" w:themeColor="text1"/>
+                <w:color w:themeColor="text1" w:val="000000"/>
+                <w:sz w:val="16"/>
+                <w:szCs w:val="16"/>
+              </w:rPr>
+            </w:pPr>
+            <w:r>
+              <w:rPr>
+                <w:rFonts w:cs="Calibri" w:ascii="Calibri" w:hAnsi="Calibri"/>
+                <w:color w:themeColor="text1" w:val="000000"/>
                 <w:sz w:val="16"/>
                 <w:szCs w:val="16"/>
               </w:rPr>
@@ -3352,7 +3360,7 @@
             <w:r>
               <w:rPr>
                 <w:rFonts w:cs="Calibri"/>
-                <w:color w:val="000000" w:themeColor="text1"/>
+                <w:color w:themeColor="text1" w:val="000000"/>
                 <w:sz w:val="16"/>
                 <w:szCs w:val="16"/>
               </w:rPr>
@@ -3369,7 +3377,7 @@
             <w:r>
               <w:rPr>
                 <w:rFonts w:cs="Calibri"/>
-                <w:color w:val="000000" w:themeColor="text1"/>
+                <w:color w:themeColor="text1" w:val="000000"/>
                 <w:sz w:val="16"/>
                 <w:szCs w:val="16"/>
               </w:rPr>
@@ -3389,7 +3397,7 @@
           </w:tcPr>
           <w:p>
             <w:pPr>
-              <w:pStyle w:val="TextBody"/>
+              <w:pStyle w:val="BodyText"/>
               <w:widowControl w:val="false"/>
               <w:spacing w:before="0" w:after="0"/>
               <w:rPr>
@@ -3409,7 +3417,7 @@
           </w:p>
           <w:p>
             <w:pPr>
-              <w:pStyle w:val="TextBody"/>
+              <w:pStyle w:val="BodyText"/>
               <w:widowControl w:val="false"/>
               <w:spacing w:before="0" w:after="0"/>
               <w:rPr>
@@ -3430,7 +3438,7 @@
           </w:p>
           <w:p>
             <w:pPr>
-              <w:pStyle w:val="TextBody"/>
+              <w:pStyle w:val="BodyText"/>
               <w:widowControl w:val="false"/>
               <w:spacing w:before="0" w:after="0"/>
               <w:rPr>
@@ -3450,7 +3458,7 @@
           </w:p>
           <w:p>
             <w:pPr>
-              <w:pStyle w:val="TextBody"/>
+              <w:pStyle w:val="BodyText"/>
               <w:widowControl w:val="false"/>
               <w:spacing w:before="0" w:after="0"/>
               <w:rPr>
@@ -3471,7 +3479,7 @@
           </w:p>
           <w:p>
             <w:pPr>
-              <w:pStyle w:val="TextBody"/>
+              <w:pStyle w:val="BodyText"/>
               <w:widowControl w:val="false"/>
               <w:spacing w:before="0" w:after="0"/>
               <w:rPr>
@@ -3491,7 +3499,7 @@
           </w:p>
           <w:p>
             <w:pPr>
-              <w:pStyle w:val="TextBody"/>
+              <w:pStyle w:val="BodyText"/>
               <w:widowControl w:val="false"/>
               <w:spacing w:before="0" w:after="0"/>
               <w:rPr>
@@ -3560,7 +3568,7 @@
           </w:tcPr>
           <w:p>
             <w:pPr>
-              <w:pStyle w:val="TextBody"/>
+              <w:pStyle w:val="BodyText"/>
               <w:widowControl w:val="false"/>
               <w:spacing w:before="0" w:after="0"/>
               <w:rPr>
@@ -3579,7 +3587,7 @@
           </w:p>
           <w:p>
             <w:pPr>
-              <w:pStyle w:val="TextBody"/>
+              <w:pStyle w:val="BodyText"/>
               <w:widowControl w:val="false"/>
               <w:spacing w:before="0" w:after="0"/>
               <w:rPr>
@@ -3598,7 +3606,7 @@
           </w:p>
           <w:p>
             <w:pPr>
-              <w:pStyle w:val="TextBody"/>
+              <w:pStyle w:val="BodyText"/>
               <w:widowControl w:val="false"/>
               <w:spacing w:before="0" w:after="0"/>
               <w:rPr>
@@ -3617,7 +3625,7 @@
           </w:p>
           <w:p>
             <w:pPr>
-              <w:pStyle w:val="TextBody"/>
+              <w:pStyle w:val="BodyText"/>
               <w:widowControl w:val="false"/>
               <w:spacing w:before="0" w:after="0"/>
               <w:rPr>
@@ -3666,7 +3674,7 @@
           </w:tcPr>
           <w:p>
             <w:pPr>
-              <w:pStyle w:val="TextBody"/>
+              <w:pStyle w:val="BodyText"/>
               <w:keepNext w:val="true"/>
               <w:widowControl w:val="false"/>
               <w:spacing w:before="0" w:after="0"/>
@@ -3686,7 +3694,7 @@
           </w:p>
           <w:p>
             <w:pPr>
-              <w:pStyle w:val="TextBody"/>
+              <w:pStyle w:val="BodyText"/>
               <w:keepNext w:val="true"/>
               <w:widowControl w:val="false"/>
               <w:spacing w:before="0" w:after="0"/>
@@ -3706,7 +3714,7 @@
           </w:p>
           <w:p>
             <w:pPr>
-              <w:pStyle w:val="TextBody"/>
+              <w:pStyle w:val="BodyText"/>
               <w:keepNext w:val="true"/>
               <w:widowControl w:val="false"/>
               <w:spacing w:before="0" w:after="0"/>
@@ -3726,7 +3734,7 @@
           </w:p>
           <w:p>
             <w:pPr>
-              <w:pStyle w:val="TextBody"/>
+              <w:pStyle w:val="BodyText"/>
               <w:keepNext w:val="true"/>
               <w:widowControl w:val="false"/>
               <w:spacing w:before="0" w:after="0"/>
@@ -3746,7 +3754,7 @@
           </w:p>
           <w:p>
             <w:pPr>
-              <w:pStyle w:val="TextBody"/>
+              <w:pStyle w:val="BodyText"/>
               <w:keepNext w:val="true"/>
               <w:widowControl w:val="false"/>
               <w:spacing w:before="0" w:after="0"/>
@@ -3766,7 +3774,7 @@
           </w:p>
           <w:p>
             <w:pPr>
-              <w:pStyle w:val="TextBody"/>
+              <w:pStyle w:val="BodyText"/>
               <w:keepNext w:val="true"/>
               <w:widowControl w:val="false"/>
               <w:spacing w:before="0" w:after="0"/>
@@ -3786,7 +3794,7 @@
           </w:p>
           <w:p>
             <w:pPr>
-              <w:pStyle w:val="TextBody"/>
+              <w:pStyle w:val="BodyText"/>
               <w:keepNext w:val="true"/>
               <w:widowControl w:val="false"/>
               <w:spacing w:before="0" w:after="0"/>
@@ -3806,7 +3814,7 @@
           </w:p>
           <w:p>
             <w:pPr>
-              <w:pStyle w:val="TextBody"/>
+              <w:pStyle w:val="BodyText"/>
               <w:keepNext w:val="true"/>
               <w:widowControl w:val="false"/>
               <w:spacing w:before="0" w:after="0"/>
@@ -3856,7 +3864,7 @@
           </w:tcPr>
           <w:p>
             <w:pPr>
-              <w:pStyle w:val="TextBody"/>
+              <w:pStyle w:val="BodyText"/>
               <w:keepNext w:val="true"/>
               <w:widowControl w:val="false"/>
               <w:spacing w:before="0" w:after="0"/>
@@ -3876,7 +3884,7 @@
           </w:p>
           <w:p>
             <w:pPr>
-              <w:pStyle w:val="TextBody"/>
+              <w:pStyle w:val="BodyText"/>
               <w:keepNext w:val="true"/>
               <w:widowControl w:val="false"/>
               <w:spacing w:before="0" w:after="0"/>
@@ -3896,7 +3904,7 @@
           </w:p>
           <w:p>
             <w:pPr>
-              <w:pStyle w:val="TextBody"/>
+              <w:pStyle w:val="BodyText"/>
               <w:keepNext w:val="true"/>
               <w:widowControl w:val="false"/>
               <w:spacing w:before="0" w:after="0"/>
@@ -3916,7 +3924,7 @@
           </w:p>
           <w:p>
             <w:pPr>
-              <w:pStyle w:val="TextBody"/>
+              <w:pStyle w:val="BodyText"/>
               <w:keepNext w:val="true"/>
               <w:widowControl w:val="false"/>
               <w:spacing w:before="0" w:after="0"/>
@@ -3936,7 +3944,7 @@
           </w:p>
           <w:p>
             <w:pPr>
-              <w:pStyle w:val="TextBody"/>
+              <w:pStyle w:val="BodyText"/>
               <w:keepNext w:val="true"/>
               <w:widowControl w:val="false"/>
               <w:spacing w:before="0" w:after="0"/>
@@ -3956,7 +3964,7 @@
           </w:p>
           <w:p>
             <w:pPr>
-              <w:pStyle w:val="TextBody"/>
+              <w:pStyle w:val="BodyText"/>
               <w:keepNext w:val="true"/>
               <w:widowControl w:val="false"/>
               <w:spacing w:before="0" w:after="0"/>
@@ -4079,7 +4087,7 @@
         </w:tc>
         <w:tc>
           <w:tcPr>
-            <w:tcW w:w="2159" w:type="dxa"/>
+            <w:tcW w:w="2802" w:type="dxa"/>
             <w:tcBorders>
               <w:left w:val="single" w:sz="4" w:space="0" w:color="000000"/>
               <w:bottom w:val="single" w:sz="4" w:space="0" w:color="000000"/>
@@ -4096,7 +4104,6 @@
               <w:rPr>
                 <w:rFonts w:ascii="Arial" w:hAnsi="Arial" w:eastAsia="Times New Roman" w:cs="Arial"/>
                 <w:b/>
-                <w:b/>
                 <w:bCs/>
                 <w:color w:val="FF0000"/>
                 <w:sz w:val="19"/>
@@ -4123,7 +4130,6 @@
               <w:shd w:val="clear" w:color="auto" w:fill="FFFFFF"/>
               <w:spacing w:lineRule="auto" w:line="240" w:beforeAutospacing="1" w:after="90"/>
               <w:rPr>
-                <w:b w:val="false"/>
                 <w:b w:val="false"/>
                 <w:bCs w:val="false"/>
               </w:rPr>
@@ -4175,7 +4181,7 @@
         </w:tc>
         <w:tc>
           <w:tcPr>
-            <w:tcW w:w="2101" w:type="dxa"/>
+            <w:tcW w:w="2263" w:type="dxa"/>
             <w:tcBorders>
               <w:left w:val="single" w:sz="4" w:space="0" w:color="000000"/>
               <w:bottom w:val="single" w:sz="4" w:space="0" w:color="000000"/>
@@ -4185,7 +4191,7 @@
           </w:tcPr>
           <w:p>
             <w:pPr>
-              <w:pStyle w:val="TextBody"/>
+              <w:pStyle w:val="BodyText"/>
               <w:widowControl w:val="false"/>
               <w:spacing w:before="0" w:after="0"/>
               <w:rPr>
@@ -4204,7 +4210,7 @@
           </w:p>
           <w:p>
             <w:pPr>
-              <w:pStyle w:val="TextBody"/>
+              <w:pStyle w:val="BodyText"/>
               <w:widowControl w:val="false"/>
               <w:spacing w:before="0" w:after="0"/>
               <w:rPr>
@@ -4223,7 +4229,7 @@
           </w:p>
           <w:p>
             <w:pPr>
-              <w:pStyle w:val="TextBody"/>
+              <w:pStyle w:val="BodyText"/>
               <w:widowControl w:val="false"/>
               <w:spacing w:before="0" w:after="0"/>
               <w:rPr>
@@ -4242,7 +4248,7 @@
           </w:p>
           <w:p>
             <w:pPr>
-              <w:pStyle w:val="TextBody"/>
+              <w:pStyle w:val="BodyText"/>
               <w:widowControl w:val="false"/>
               <w:spacing w:before="0" w:after="0"/>
               <w:rPr>
@@ -4261,7 +4267,7 @@
           </w:p>
           <w:p>
             <w:pPr>
-              <w:pStyle w:val="TextBody"/>
+              <w:pStyle w:val="BodyText"/>
               <w:widowControl w:val="false"/>
               <w:spacing w:before="0" w:after="0"/>
               <w:rPr>
@@ -4280,7 +4286,7 @@
           </w:p>
           <w:p>
             <w:pPr>
-              <w:pStyle w:val="TextBody"/>
+              <w:pStyle w:val="BodyText"/>
               <w:widowControl w:val="false"/>
               <w:spacing w:before="0" w:after="0"/>
               <w:rPr>
@@ -4319,7 +4325,7 @@
         </w:tc>
         <w:tc>
           <w:tcPr>
-            <w:tcW w:w="3078" w:type="dxa"/>
+            <w:tcW w:w="2273" w:type="dxa"/>
             <w:tcBorders>
               <w:left w:val="single" w:sz="4" w:space="0" w:color="000000"/>
               <w:bottom w:val="single" w:sz="4" w:space="0" w:color="000000"/>
@@ -4329,18 +4335,18 @@
           </w:tcPr>
           <w:p>
             <w:pPr>
-              <w:pStyle w:val="TextBody"/>
-              <w:widowControl w:val="false"/>
-              <w:spacing w:before="0" w:after="0"/>
-              <w:rPr>
-                <w:sz w:val="16"/>
-                <w:szCs w:val="16"/>
-              </w:rPr>
-            </w:pPr>
-            <w:r>
-              <w:rPr>
-                <w:rFonts w:cs="Calibri" w:ascii="Calibri" w:hAnsi="Calibri"/>
-                <w:color w:val="000000" w:themeColor="text1"/>
+              <w:pStyle w:val="BodyText"/>
+              <w:widowControl w:val="false"/>
+              <w:spacing w:before="0" w:after="0"/>
+              <w:rPr>
+                <w:sz w:val="16"/>
+                <w:szCs w:val="16"/>
+              </w:rPr>
+            </w:pPr>
+            <w:r>
+              <w:rPr>
+                <w:rFonts w:cs="Calibri" w:ascii="Calibri" w:hAnsi="Calibri"/>
+                <w:color w:themeColor="text1" w:val="000000"/>
                 <w:sz w:val="16"/>
                 <w:szCs w:val="16"/>
               </w:rPr>
@@ -4349,39 +4355,39 @@
           </w:p>
           <w:p>
             <w:pPr>
-              <w:pStyle w:val="TextBody"/>
+              <w:pStyle w:val="BodyText"/>
               <w:widowControl w:val="false"/>
               <w:spacing w:before="0" w:after="0"/>
               <w:rPr>
                 <w:rFonts w:ascii="Calibri" w:hAnsi="Calibri" w:cs="Calibri"/>
-                <w:color w:val="000000" w:themeColor="text1"/>
-                <w:sz w:val="16"/>
-                <w:szCs w:val="16"/>
-              </w:rPr>
-            </w:pPr>
-            <w:r>
-              <w:rPr>
-                <w:rFonts w:cs="Calibri" w:ascii="Calibri" w:hAnsi="Calibri"/>
-                <w:color w:val="000000" w:themeColor="text1"/>
-                <w:sz w:val="16"/>
-                <w:szCs w:val="16"/>
-              </w:rPr>
-            </w:r>
-          </w:p>
-          <w:p>
-            <w:pPr>
-              <w:pStyle w:val="TextBody"/>
-              <w:widowControl w:val="false"/>
-              <w:spacing w:before="0" w:after="0"/>
-              <w:rPr>
-                <w:sz w:val="16"/>
-                <w:szCs w:val="16"/>
-              </w:rPr>
-            </w:pPr>
-            <w:r>
-              <w:rPr>
-                <w:rFonts w:cs="Calibri" w:ascii="Calibri" w:hAnsi="Calibri"/>
-                <w:color w:val="000000" w:themeColor="text1"/>
+                <w:color w:themeColor="text1" w:val="000000"/>
+                <w:sz w:val="16"/>
+                <w:szCs w:val="16"/>
+              </w:rPr>
+            </w:pPr>
+            <w:r>
+              <w:rPr>
+                <w:rFonts w:cs="Calibri" w:ascii="Calibri" w:hAnsi="Calibri"/>
+                <w:color w:themeColor="text1" w:val="000000"/>
+                <w:sz w:val="16"/>
+                <w:szCs w:val="16"/>
+              </w:rPr>
+            </w:r>
+          </w:p>
+          <w:p>
+            <w:pPr>
+              <w:pStyle w:val="BodyText"/>
+              <w:widowControl w:val="false"/>
+              <w:spacing w:before="0" w:after="0"/>
+              <w:rPr>
+                <w:sz w:val="16"/>
+                <w:szCs w:val="16"/>
+              </w:rPr>
+            </w:pPr>
+            <w:r>
+              <w:rPr>
+                <w:rFonts w:cs="Calibri" w:ascii="Calibri" w:hAnsi="Calibri"/>
+                <w:color w:themeColor="text1" w:val="000000"/>
                 <w:sz w:val="16"/>
                 <w:szCs w:val="16"/>
               </w:rPr>
@@ -4390,39 +4396,39 @@
           </w:p>
           <w:p>
             <w:pPr>
-              <w:pStyle w:val="TextBody"/>
+              <w:pStyle w:val="BodyText"/>
               <w:widowControl w:val="false"/>
               <w:spacing w:before="0" w:after="0"/>
               <w:rPr>
                 <w:rFonts w:ascii="Calibri" w:hAnsi="Calibri" w:cs="Calibri"/>
-                <w:color w:val="000000" w:themeColor="text1"/>
-                <w:sz w:val="16"/>
-                <w:szCs w:val="16"/>
-              </w:rPr>
-            </w:pPr>
-            <w:r>
-              <w:rPr>
-                <w:rFonts w:cs="Calibri" w:ascii="Calibri" w:hAnsi="Calibri"/>
-                <w:color w:val="000000" w:themeColor="text1"/>
-                <w:sz w:val="16"/>
-                <w:szCs w:val="16"/>
-              </w:rPr>
-            </w:r>
-          </w:p>
-          <w:p>
-            <w:pPr>
-              <w:pStyle w:val="TextBody"/>
-              <w:widowControl w:val="false"/>
-              <w:spacing w:before="0" w:after="0"/>
-              <w:rPr>
-                <w:sz w:val="16"/>
-                <w:szCs w:val="16"/>
-              </w:rPr>
-            </w:pPr>
-            <w:r>
-              <w:rPr>
-                <w:rFonts w:cs="Calibri" w:ascii="Calibri" w:hAnsi="Calibri"/>
-                <w:color w:val="000000" w:themeColor="text1"/>
+                <w:color w:themeColor="text1" w:val="000000"/>
+                <w:sz w:val="16"/>
+                <w:szCs w:val="16"/>
+              </w:rPr>
+            </w:pPr>
+            <w:r>
+              <w:rPr>
+                <w:rFonts w:cs="Calibri" w:ascii="Calibri" w:hAnsi="Calibri"/>
+                <w:color w:themeColor="text1" w:val="000000"/>
+                <w:sz w:val="16"/>
+                <w:szCs w:val="16"/>
+              </w:rPr>
+            </w:r>
+          </w:p>
+          <w:p>
+            <w:pPr>
+              <w:pStyle w:val="BodyText"/>
+              <w:widowControl w:val="false"/>
+              <w:spacing w:before="0" w:after="0"/>
+              <w:rPr>
+                <w:sz w:val="16"/>
+                <w:szCs w:val="16"/>
+              </w:rPr>
+            </w:pPr>
+            <w:r>
+              <w:rPr>
+                <w:rFonts w:cs="Calibri" w:ascii="Calibri" w:hAnsi="Calibri"/>
+                <w:color w:themeColor="text1" w:val="000000"/>
                 <w:sz w:val="16"/>
                 <w:szCs w:val="16"/>
               </w:rPr>
@@ -4431,20 +4437,20 @@
           </w:p>
           <w:p>
             <w:pPr>
-              <w:pStyle w:val="TextBody"/>
+              <w:pStyle w:val="BodyText"/>
               <w:widowControl w:val="false"/>
               <w:spacing w:before="0" w:after="0"/>
               <w:rPr>
                 <w:rFonts w:ascii="Calibri" w:hAnsi="Calibri" w:cs="Calibri"/>
-                <w:color w:val="000000" w:themeColor="text1"/>
-                <w:sz w:val="16"/>
-                <w:szCs w:val="16"/>
-              </w:rPr>
-            </w:pPr>
-            <w:r>
-              <w:rPr>
-                <w:rFonts w:cs="Calibri" w:ascii="Calibri" w:hAnsi="Calibri"/>
-                <w:color w:val="000000" w:themeColor="text1"/>
+                <w:color w:themeColor="text1" w:val="000000"/>
+                <w:sz w:val="16"/>
+                <w:szCs w:val="16"/>
+              </w:rPr>
+            </w:pPr>
+            <w:r>
+              <w:rPr>
+                <w:rFonts w:cs="Calibri" w:ascii="Calibri" w:hAnsi="Calibri"/>
+                <w:color w:themeColor="text1" w:val="000000"/>
                 <w:sz w:val="16"/>
                 <w:szCs w:val="16"/>
               </w:rPr>
@@ -4463,7 +4469,7 @@
             <w:r>
               <w:rPr>
                 <w:rFonts w:cs="Calibri"/>
-                <w:color w:val="000000" w:themeColor="text1"/>
+                <w:color w:themeColor="text1" w:val="000000"/>
                 <w:sz w:val="16"/>
                 <w:szCs w:val="16"/>
               </w:rPr>
@@ -4480,7 +4486,7 @@
             <w:r>
               <w:rPr>
                 <w:rFonts w:cs="Calibri"/>
-                <w:color w:val="000000" w:themeColor="text1"/>
+                <w:color w:themeColor="text1" w:val="000000"/>
                 <w:sz w:val="16"/>
                 <w:szCs w:val="16"/>
               </w:rPr>
@@ -4500,7 +4506,7 @@
           </w:tcPr>
           <w:p>
             <w:pPr>
-              <w:pStyle w:val="TextBody"/>
+              <w:pStyle w:val="BodyText"/>
               <w:widowControl w:val="false"/>
               <w:spacing w:before="0" w:after="0"/>
               <w:rPr>
@@ -4520,7 +4526,7 @@
           </w:p>
           <w:p>
             <w:pPr>
-              <w:pStyle w:val="TextBody"/>
+              <w:pStyle w:val="BodyText"/>
               <w:widowControl w:val="false"/>
               <w:spacing w:before="0" w:after="0"/>
               <w:rPr>
@@ -4541,7 +4547,7 @@
           </w:p>
           <w:p>
             <w:pPr>
-              <w:pStyle w:val="TextBody"/>
+              <w:pStyle w:val="BodyText"/>
               <w:widowControl w:val="false"/>
               <w:spacing w:before="0" w:after="0"/>
               <w:rPr>
@@ -4561,7 +4567,7 @@
           </w:p>
           <w:p>
             <w:pPr>
-              <w:pStyle w:val="TextBody"/>
+              <w:pStyle w:val="BodyText"/>
               <w:widowControl w:val="false"/>
               <w:spacing w:before="0" w:after="0"/>
               <w:rPr>
@@ -4582,7 +4588,7 @@
           </w:p>
           <w:p>
             <w:pPr>
-              <w:pStyle w:val="TextBody"/>
+              <w:pStyle w:val="BodyText"/>
               <w:widowControl w:val="false"/>
               <w:spacing w:before="0" w:after="0"/>
               <w:rPr>
@@ -4602,7 +4608,7 @@
           </w:p>
           <w:p>
             <w:pPr>
-              <w:pStyle w:val="TextBody"/>
+              <w:pStyle w:val="BodyText"/>
               <w:widowControl w:val="false"/>
               <w:spacing w:before="0" w:after="0"/>
               <w:rPr>
@@ -4671,7 +4677,7 @@
           </w:tcPr>
           <w:p>
             <w:pPr>
-              <w:pStyle w:val="TextBody"/>
+              <w:pStyle w:val="BodyText"/>
               <w:widowControl w:val="false"/>
               <w:spacing w:before="0" w:after="0"/>
               <w:rPr>
@@ -4690,7 +4696,7 @@
           </w:p>
           <w:p>
             <w:pPr>
-              <w:pStyle w:val="TextBody"/>
+              <w:pStyle w:val="BodyText"/>
               <w:widowControl w:val="false"/>
               <w:spacing w:before="0" w:after="0"/>
               <w:rPr>
@@ -4709,7 +4715,7 @@
           </w:p>
           <w:p>
             <w:pPr>
-              <w:pStyle w:val="TextBody"/>
+              <w:pStyle w:val="BodyText"/>
               <w:widowControl w:val="false"/>
               <w:spacing w:before="0" w:after="0"/>
               <w:rPr>
@@ -4728,7 +4734,7 @@
           </w:p>
           <w:p>
             <w:pPr>
-              <w:pStyle w:val="TextBody"/>
+              <w:pStyle w:val="BodyText"/>
               <w:widowControl w:val="false"/>
               <w:spacing w:before="0" w:after="0"/>
               <w:rPr>
@@ -4777,7 +4783,7 @@
           </w:tcPr>
           <w:p>
             <w:pPr>
-              <w:pStyle w:val="TextBody"/>
+              <w:pStyle w:val="BodyText"/>
               <w:keepNext w:val="true"/>
               <w:widowControl w:val="false"/>
               <w:spacing w:before="0" w:after="0"/>
@@ -4797,7 +4803,7 @@
           </w:p>
           <w:p>
             <w:pPr>
-              <w:pStyle w:val="TextBody"/>
+              <w:pStyle w:val="BodyText"/>
               <w:keepNext w:val="true"/>
               <w:widowControl w:val="false"/>
               <w:spacing w:before="0" w:after="0"/>
@@ -4817,7 +4823,7 @@
           </w:p>
           <w:p>
             <w:pPr>
-              <w:pStyle w:val="TextBody"/>
+              <w:pStyle w:val="BodyText"/>
               <w:keepNext w:val="true"/>
               <w:widowControl w:val="false"/>
               <w:spacing w:before="0" w:after="0"/>
@@ -4837,7 +4843,7 @@
           </w:p>
           <w:p>
             <w:pPr>
-              <w:pStyle w:val="TextBody"/>
+              <w:pStyle w:val="BodyText"/>
               <w:keepNext w:val="true"/>
               <w:widowControl w:val="false"/>
               <w:spacing w:before="0" w:after="0"/>
@@ -4857,7 +4863,7 @@
           </w:p>
           <w:p>
             <w:pPr>
-              <w:pStyle w:val="TextBody"/>
+              <w:pStyle w:val="BodyText"/>
               <w:keepNext w:val="true"/>
               <w:widowControl w:val="false"/>
               <w:spacing w:before="0" w:after="0"/>
@@ -4877,7 +4883,7 @@
           </w:p>
           <w:p>
             <w:pPr>
-              <w:pStyle w:val="TextBody"/>
+              <w:pStyle w:val="BodyText"/>
               <w:keepNext w:val="true"/>
               <w:widowControl w:val="false"/>
               <w:spacing w:before="0" w:after="0"/>
@@ -4897,7 +4903,7 @@
           </w:p>
           <w:p>
             <w:pPr>
-              <w:pStyle w:val="TextBody"/>
+              <w:pStyle w:val="BodyText"/>
               <w:keepNext w:val="true"/>
               <w:widowControl w:val="false"/>
               <w:spacing w:before="0" w:after="0"/>
@@ -4917,7 +4923,7 @@
           </w:p>
           <w:p>
             <w:pPr>
-              <w:pStyle w:val="TextBody"/>
+              <w:pStyle w:val="BodyText"/>
               <w:keepNext w:val="true"/>
               <w:widowControl w:val="false"/>
               <w:spacing w:before="0" w:after="0"/>
@@ -4967,7 +4973,7 @@
           </w:tcPr>
           <w:p>
             <w:pPr>
-              <w:pStyle w:val="TextBody"/>
+              <w:pStyle w:val="BodyText"/>
               <w:keepNext w:val="true"/>
               <w:widowControl w:val="false"/>
               <w:spacing w:before="0" w:after="0"/>
@@ -4987,7 +4993,7 @@
           </w:p>
           <w:p>
             <w:pPr>
-              <w:pStyle w:val="TextBody"/>
+              <w:pStyle w:val="BodyText"/>
               <w:keepNext w:val="true"/>
               <w:widowControl w:val="false"/>
               <w:spacing w:before="0" w:after="0"/>
@@ -5007,7 +5013,7 @@
           </w:p>
           <w:p>
             <w:pPr>
-              <w:pStyle w:val="TextBody"/>
+              <w:pStyle w:val="BodyText"/>
               <w:keepNext w:val="true"/>
               <w:widowControl w:val="false"/>
               <w:spacing w:before="0" w:after="0"/>
@@ -5027,7 +5033,7 @@
           </w:p>
           <w:p>
             <w:pPr>
-              <w:pStyle w:val="TextBody"/>
+              <w:pStyle w:val="BodyText"/>
               <w:keepNext w:val="true"/>
               <w:widowControl w:val="false"/>
               <w:spacing w:before="0" w:after="0"/>
@@ -5047,7 +5053,7 @@
           </w:p>
           <w:p>
             <w:pPr>
-              <w:pStyle w:val="TextBody"/>
+              <w:pStyle w:val="BodyText"/>
               <w:keepNext w:val="true"/>
               <w:widowControl w:val="false"/>
               <w:spacing w:before="0" w:after="0"/>
@@ -5067,7 +5073,7 @@
           </w:p>
           <w:p>
             <w:pPr>
-              <w:pStyle w:val="TextBody"/>
+              <w:pStyle w:val="BodyText"/>
               <w:keepNext w:val="true"/>
               <w:widowControl w:val="false"/>
               <w:spacing w:before="0" w:after="0"/>
@@ -5120,7 +5126,6 @@
         <w:pStyle w:val="Normal"/>
         <w:rPr>
           <w:rFonts w:ascii="Arial" w:hAnsi="Arial" w:eastAsia="Times New Roman" w:cs="Arial"/>
-          <w:b/>
           <w:b/>
           <w:bCs/>
           <w:color w:val="000000"/>
@@ -5147,7 +5152,6 @@
         <w:rPr>
           <w:rFonts w:ascii="Arial" w:hAnsi="Arial" w:eastAsia="Times New Roman" w:cs="Arial"/>
           <w:b/>
-          <w:b/>
           <w:bCs/>
           <w:color w:val="000000"/>
           <w:sz w:val="19"/>
@@ -5172,7 +5176,6 @@
         <w:pStyle w:val="Normal"/>
         <w:rPr>
           <w:rFonts w:ascii="Arial" w:hAnsi="Arial" w:eastAsia="Times New Roman" w:cs="Arial"/>
-          <w:b/>
           <w:b/>
           <w:bCs/>
           <w:color w:val="000000"/>
@@ -5201,7 +5204,6 @@
         <w:rPr>
           <w:rFonts w:ascii="Arial" w:hAnsi="Arial" w:eastAsia="Times New Roman" w:cs="Arial"/>
           <w:b/>
-          <w:b/>
           <w:bCs/>
           <w:color w:val="000000"/>
           <w:sz w:val="19"/>
@@ -5227,7 +5229,6 @@
         <w:rPr>
           <w:rFonts w:ascii="Arial" w:hAnsi="Arial" w:eastAsia="Times New Roman" w:cs="Arial"/>
           <w:b/>
-          <w:b/>
           <w:bCs/>
           <w:color w:val="000000"/>
           <w:sz w:val="19"/>
@@ -5252,7 +5253,6 @@
         <w:pStyle w:val="HorizontalLine"/>
         <w:rPr>
           <w:rFonts w:ascii="Arial" w:hAnsi="Arial" w:eastAsia="Times New Roman" w:cs="Arial"/>
-          <w:b/>
           <w:b/>
           <w:bCs/>
           <w:color w:val="000000"/>
@@ -5281,7 +5281,6 @@
         <w:rPr>
           <w:rFonts w:ascii="Arial" w:hAnsi="Arial" w:eastAsia="Times New Roman" w:cs="Arial"/>
           <w:b/>
-          <w:b/>
           <w:bCs/>
           <w:color w:val="000000"/>
           <w:sz w:val="19"/>
@@ -5309,7 +5308,6 @@
         <w:spacing w:lineRule="auto" w:line="240" w:before="0" w:after="0"/>
         <w:rPr>
           <w:rFonts w:ascii="Arial" w:hAnsi="Arial" w:eastAsia="Times New Roman" w:cs="Arial"/>
-          <w:b/>
           <w:b/>
           <w:bCs/>
           <w:color w:val="000000"/>
@@ -5360,7 +5358,6 @@
         <w:rPr>
           <w:rFonts w:ascii="Arial" w:hAnsi="Arial" w:eastAsia="Times New Roman" w:cs="Arial"/>
           <w:b/>
-          <w:b/>
           <w:bCs/>
           <w:color w:val="000000"/>
           <w:sz w:val="19"/>
@@ -5385,7 +5382,6 @@
         <w:pStyle w:val="HorizontalLine"/>
         <w:rPr>
           <w:rFonts w:ascii="Arial" w:hAnsi="Arial" w:eastAsia="Times New Roman" w:cs="Arial"/>
-          <w:b/>
           <w:b/>
           <w:bCs/>
           <w:color w:val="000000"/>
@@ -5413,7 +5409,6 @@
         <w:spacing w:lineRule="auto" w:line="240" w:before="0" w:after="0"/>
         <w:rPr>
           <w:rFonts w:ascii="Arial" w:hAnsi="Arial" w:eastAsia="Times New Roman" w:cs="Arial"/>
-          <w:b/>
           <w:b/>
           <w:bCs/>
           <w:color w:val="000000"/>
@@ -5443,7 +5438,6 @@
         <w:rPr>
           <w:rFonts w:ascii="Arial" w:hAnsi="Arial" w:eastAsia="Times New Roman" w:cs="Arial"/>
           <w:b/>
-          <w:b/>
           <w:bCs/>
           <w:color w:val="000000"/>
           <w:sz w:val="19"/>
@@ -5471,7 +5465,6 @@
         <w:rPr>
           <w:rFonts w:ascii="Arial" w:hAnsi="Arial" w:eastAsia="Times New Roman" w:cs="Arial"/>
           <w:b/>
-          <w:b/>
           <w:bCs/>
           <w:color w:val="000000"/>
           <w:sz w:val="19"/>
@@ -5496,7 +5489,6 @@
         <w:pStyle w:val="HorizontalLine"/>
         <w:rPr>
           <w:rFonts w:ascii="Arial" w:hAnsi="Arial" w:eastAsia="Times New Roman" w:cs="Arial"/>
-          <w:b/>
           <w:b/>
           <w:bCs/>
           <w:color w:val="000000"/>
@@ -5527,7 +5519,6 @@
         <w:rPr>
           <w:rFonts w:ascii="Arial" w:hAnsi="Arial" w:eastAsia="Times New Roman" w:cs="Arial"/>
           <w:b/>
-          <w:b/>
           <w:bCs/>
           <w:color w:val="000000"/>
           <w:sz w:val="19"/>
@@ -5536,11 +5527,21 @@
         </w:rPr>
       </w:pPr>
       <w:r>
-        <w:rPr/>
+        <w:rPr>
+          <w:rFonts w:eastAsia="Times New Roman" w:cs="Arial" w:ascii="Arial" w:hAnsi="Arial"/>
+          <w:b/>
+          <w:bCs/>
+          <w:color w:val="000000"/>
+          <w:sz w:val="19"/>
+          <w:szCs w:val="19"/>
+          <w:lang w:eastAsia="en-GB"/>
+        </w:rPr>
       </w:r>
     </w:p>
     <w:sectPr>
-      <w:headerReference w:type="default" r:id="rId2"/>
+      <w:headerReference w:type="even" r:id="rId2"/>
+      <w:headerReference w:type="default" r:id="rId3"/>
+      <w:headerReference w:type="first" r:id="rId4"/>
       <w:type w:val="nextPage"/>
       <w:pgSz w:orient="landscape" w:w="23811" w:h="16838"/>
       <w:pgMar w:left="1440" w:right="1440" w:gutter="0" w:header="708" w:top="1440" w:footer="0" w:bottom="1440"/>
@@ -5554,6 +5555,20 @@
 </file>
 
 <file path=word/header1.xml><?xml version="1.0" encoding="utf-8"?>
+<w:hdr xmlns:o="urn:schemas-microsoft-com:office:office" xmlns:r="http://schemas.openxmlformats.org/officeDocument/2006/relationships" xmlns:v="urn:schemas-microsoft-com:vml" xmlns:w="http://schemas.openxmlformats.org/wordprocessingml/2006/main" xmlns:w10="urn:schemas-microsoft-com:office:word" xmlns:wp="http://schemas.openxmlformats.org/drawingml/2006/wordprocessingDrawing" xmlns:wps="http://schemas.microsoft.com/office/word/2010/wordprocessingShape" xmlns:wpg="http://schemas.microsoft.com/office/word/2010/wordprocessingGroup" xmlns:mc="http://schemas.openxmlformats.org/markup-compatibility/2006" xmlns:wp14="http://schemas.microsoft.com/office/word/2010/wordprocessingDrawing" xmlns:w14="http://schemas.microsoft.com/office/word/2010/wordml" xmlns:w15="http://schemas.microsoft.com/office/word/2012/wordml" mc:Ignorable="w14 wp14 w15">
+  <w:p>
+    <w:pPr>
+      <w:pStyle w:val="Header"/>
+      <w:rPr/>
+    </w:pPr>
+    <w:r>
+      <w:rPr/>
+    </w:r>
+  </w:p>
+</w:hdr>
+</file>
+
+<file path=word/header2.xml><?xml version="1.0" encoding="utf-8"?>
 <w:hdr xmlns:o="urn:schemas-microsoft-com:office:office" xmlns:r="http://schemas.openxmlformats.org/officeDocument/2006/relationships" xmlns:v="urn:schemas-microsoft-com:vml" xmlns:w="http://schemas.openxmlformats.org/wordprocessingml/2006/main" xmlns:w10="urn:schemas-microsoft-com:office:word" xmlns:wp="http://schemas.openxmlformats.org/drawingml/2006/wordprocessingDrawing" xmlns:wps="http://schemas.microsoft.com/office/word/2010/wordprocessingShape" xmlns:wpg="http://schemas.microsoft.com/office/word/2010/wordprocessingGroup" xmlns:mc="http://schemas.openxmlformats.org/markup-compatibility/2006" xmlns:wp14="http://schemas.microsoft.com/office/word/2010/wordprocessingDrawing" xmlns:w14="http://schemas.microsoft.com/office/word/2010/wordml" xmlns:w15="http://schemas.microsoft.com/office/word/2012/wordml" mc:Ignorable="w14 wp14 w15">
   <w:sdt>
     <w:sdtPr>
@@ -5836,12 +5851,419 @@
           </w:pPr>
           <w:r>
             <w:rPr>
+              <w:rFonts w:eastAsia="Times New Roman" w:cs="Arial" w:ascii="Arial" w:hAnsi="Arial"/>
               <w:b/>
               <w:bCs/>
+              <w:color w:val="000000"/>
+              <w:sz w:val="19"/>
+              <w:szCs w:val="19"/>
+              <w:lang w:eastAsia="en-GB"/>
+            </w:rPr>
+            <w:t>John Doe</w:t>
+          </w:r>
+          <w:r>
+            <w:rPr>
+              <w:rFonts w:eastAsia="Times New Roman" w:cs="Arial" w:ascii="Arial" w:hAnsi="Arial"/>
+              <w:color w:val="000000"/>
+              <w:sz w:val="19"/>
+              <w:szCs w:val="19"/>
+              <w:lang w:eastAsia="en-GB"/>
+            </w:rPr>
+            <w:t> </w:t>
+          </w:r>
+        </w:p>
+      </w:tc>
+    </w:tr>
+  </w:tbl>
+  <w:p>
+    <w:pPr>
+      <w:pStyle w:val="Header"/>
+      <w:jc w:val="right"/>
+      <w:rPr/>
+    </w:pPr>
+    <w:r>
+      <w:rPr/>
+      <w:t xml:space="preserve">Page </w:t>
+    </w:r>
+    <w:r>
+      <w:rPr>
+        <w:b/>
+        <w:bCs/>
+      </w:rPr>
+      <w:fldChar w:fldCharType="begin"/>
+    </w:r>
+    <w:r>
+      <w:rPr>
+        <w:b/>
+        <w:bCs/>
+      </w:rPr>
+      <w:instrText xml:space="preserve"> PAGE </w:instrText>
+    </w:r>
+    <w:r>
+      <w:rPr>
+        <w:b/>
+        <w:bCs/>
+      </w:rPr>
+      <w:fldChar w:fldCharType="separate"/>
+    </w:r>
+    <w:r>
+      <w:rPr>
+        <w:b/>
+        <w:bCs/>
+      </w:rPr>
+      <w:t>4</w:t>
+    </w:r>
+    <w:r>
+      <w:rPr>
+        <w:b/>
+        <w:bCs/>
+      </w:rPr>
+      <w:fldChar w:fldCharType="end"/>
+    </w:r>
+    <w:r>
+      <w:rPr/>
+      <w:t xml:space="preserve"> of </w:t>
+    </w:r>
+    <w:r>
+      <w:rPr>
+        <w:b/>
+        <w:bCs/>
+      </w:rPr>
+      <w:fldChar w:fldCharType="begin"/>
+    </w:r>
+    <w:r>
+      <w:rPr>
+        <w:b/>
+        <w:bCs/>
+      </w:rPr>
+      <w:instrText xml:space="preserve"> NUMPAGES </w:instrText>
+    </w:r>
+    <w:r>
+      <w:rPr>
+        <w:b/>
+        <w:bCs/>
+      </w:rPr>
+      <w:fldChar w:fldCharType="separate"/>
+    </w:r>
+    <w:r>
+      <w:rPr>
+        <w:b/>
+        <w:bCs/>
+      </w:rPr>
+      <w:t>4</w:t>
+    </w:r>
+    <w:r>
+      <w:rPr>
+        <w:b/>
+        <w:bCs/>
+      </w:rPr>
+      <w:fldChar w:fldCharType="end"/>
+    </w:r>
+  </w:p>
+  <w:p>
+    <w:pPr>
+      <w:pStyle w:val="Header"/>
+      <w:rPr/>
+    </w:pPr>
+    <w:r>
+      <w:rPr/>
+    </w:r>
+  </w:p>
+</w:hdr>
+</file>
+
+<file path=word/header3.xml><?xml version="1.0" encoding="utf-8"?>
+<w:hdr xmlns:o="urn:schemas-microsoft-com:office:office" xmlns:r="http://schemas.openxmlformats.org/officeDocument/2006/relationships" xmlns:v="urn:schemas-microsoft-com:vml" xmlns:w="http://schemas.openxmlformats.org/wordprocessingml/2006/main" xmlns:w10="urn:schemas-microsoft-com:office:word" xmlns:wp="http://schemas.openxmlformats.org/drawingml/2006/wordprocessingDrawing" xmlns:wps="http://schemas.microsoft.com/office/word/2010/wordprocessingShape" xmlns:wpg="http://schemas.microsoft.com/office/word/2010/wordprocessingGroup" xmlns:mc="http://schemas.openxmlformats.org/markup-compatibility/2006" xmlns:wp14="http://schemas.microsoft.com/office/word/2010/wordprocessingDrawing" xmlns:w14="http://schemas.microsoft.com/office/word/2010/wordml" xmlns:w15="http://schemas.microsoft.com/office/word/2012/wordml" mc:Ignorable="w14 wp14 w15">
+  <w:sdt>
+    <w:sdtPr>
+      <w:docPartObj>
+        <w:docPartGallery w:val="Page Numbers (Top of Page)"/>
+        <w:docPartUnique w:val="true"/>
+      </w:docPartObj>
+      <w:id w:val="258971909"/>
+    </w:sdtPr>
+    <w:sdtContent>
+      <w:p>
+        <w:pPr>
+          <w:pStyle w:val="Header"/>
+          <w:jc w:val="right"/>
+          <w:rPr/>
+        </w:pPr>
+        <w:r>
+          <w:rPr/>
+        </w:r>
+      </w:p>
+    </w:sdtContent>
+  </w:sdt>
+  <w:tbl>
+    <w:tblPr>
+      <w:tblW w:w="4900" w:type="pct"/>
+      <w:jc w:val="left"/>
+      <w:tblInd w:w="0" w:type="dxa"/>
+      <w:tblLayout w:type="fixed"/>
+      <w:tblCellMar>
+        <w:top w:w="15" w:type="dxa"/>
+        <w:left w:w="108" w:type="dxa"/>
+        <w:bottom w:w="0" w:type="dxa"/>
+        <w:right w:w="108" w:type="dxa"/>
+      </w:tblCellMar>
+      <w:tblLook w:val="04a0" w:noHBand="0" w:noVBand="1" w:firstColumn="1" w:lastRow="0" w:lastColumn="0" w:firstRow="1"/>
+    </w:tblPr>
+    <w:tblGrid>
+      <w:gridCol w:w="4892"/>
+      <w:gridCol w:w="7205"/>
+      <w:gridCol w:w="8415"/>
+    </w:tblGrid>
+    <w:tr>
+      <w:trPr>
+        <w:trHeight w:val="401" w:hRule="atLeast"/>
+      </w:trPr>
+      <w:tc>
+        <w:tcPr>
+          <w:tcW w:w="20512" w:type="dxa"/>
+          <w:gridSpan w:val="3"/>
+          <w:tcBorders>
+            <w:top w:val="single" w:sz="4" w:space="0" w:color="000000"/>
+            <w:left w:val="single" w:sz="4" w:space="0" w:color="000000"/>
+            <w:bottom w:val="single" w:sz="4" w:space="0" w:color="000000"/>
+            <w:right w:val="single" w:sz="4" w:space="0" w:color="000000"/>
+          </w:tcBorders>
+          <w:shd w:color="000000" w:fill="9BC2E6" w:val="clear"/>
+        </w:tcPr>
+        <w:p>
+          <w:pPr>
+            <w:pStyle w:val="Normal"/>
+            <w:widowControl w:val="false"/>
+            <w:spacing w:lineRule="auto" w:line="240" w:before="0" w:after="0"/>
+            <w:rPr>
+              <w:rFonts w:ascii="Arial" w:hAnsi="Arial" w:eastAsia="Times New Roman" w:cs="Arial"/>
+              <w:color w:val="000000"/>
+              <w:sz w:val="19"/>
+              <w:szCs w:val="19"/>
+              <w:lang w:eastAsia="en-GB"/>
+            </w:rPr>
+          </w:pPr>
+          <w:r>
+            <w:rPr>
+              <w:rFonts w:eastAsia="Times New Roman" w:cs="Arial" w:ascii="Arial" w:hAnsi="Arial"/>
+              <w:color w:val="000000"/>
+              <w:sz w:val="19"/>
+              <w:szCs w:val="19"/>
+              <w:lang w:eastAsia="en-GB"/>
+            </w:rPr>
+            <w:t>WMG Postgraduate Taught Mark Sheet</w:t>
+          </w:r>
+        </w:p>
+        <w:p>
+          <w:pPr>
+            <w:pStyle w:val="Normal"/>
+            <w:widowControl w:val="false"/>
+            <w:spacing w:lineRule="auto" w:line="240" w:before="0" w:after="0"/>
+            <w:rPr>
+              <w:rFonts w:ascii="Arial" w:hAnsi="Arial" w:eastAsia="Times New Roman" w:cs="Arial"/>
+              <w:color w:val="000000"/>
+              <w:sz w:val="19"/>
+              <w:szCs w:val="19"/>
+              <w:lang w:eastAsia="en-GB"/>
+            </w:rPr>
+          </w:pPr>
+          <w:r>
+            <w:rPr>
+              <w:rFonts w:eastAsia="Times New Roman" w:cs="Arial" w:ascii="Arial" w:hAnsi="Arial"/>
+              <w:color w:val="000000"/>
+              <w:sz w:val="19"/>
+              <w:szCs w:val="19"/>
+              <w:lang w:eastAsia="en-GB"/>
+            </w:rPr>
+            <w:t> </w:t>
+          </w:r>
+        </w:p>
+      </w:tc>
+    </w:tr>
+    <w:tr>
+      <w:trPr>
+        <w:trHeight w:val="558" w:hRule="atLeast"/>
+      </w:trPr>
+      <w:tc>
+        <w:tcPr>
+          <w:tcW w:w="4892" w:type="dxa"/>
+          <w:tcBorders>
+            <w:top w:val="single" w:sz="4" w:space="0" w:color="000000"/>
+            <w:left w:val="single" w:sz="4" w:space="0" w:color="000000"/>
+            <w:bottom w:val="single" w:sz="4" w:space="0" w:color="000000"/>
+            <w:right w:val="single" w:sz="4" w:space="0" w:color="000000"/>
+          </w:tcBorders>
+          <w:shd w:color="000000" w:fill="DDEBF7" w:val="clear"/>
+        </w:tcPr>
+        <w:p>
+          <w:pPr>
+            <w:pStyle w:val="Normal"/>
+            <w:widowControl w:val="false"/>
+            <w:spacing w:lineRule="auto" w:line="240" w:before="0" w:after="0"/>
+            <w:rPr>
+              <w:rFonts w:ascii="Arial" w:hAnsi="Arial" w:eastAsia="Times New Roman" w:cs="Arial"/>
+              <w:color w:val="000000"/>
+              <w:sz w:val="19"/>
+              <w:szCs w:val="19"/>
+              <w:lang w:eastAsia="en-GB"/>
+            </w:rPr>
+          </w:pPr>
+          <w:r>
+            <w:rPr>
+              <w:rFonts w:eastAsia="Times New Roman" w:cs="Arial" w:ascii="Arial" w:hAnsi="Arial"/>
+              <w:color w:val="000000"/>
+              <w:sz w:val="19"/>
+              <w:szCs w:val="19"/>
+              <w:lang w:eastAsia="en-GB"/>
+            </w:rPr>
+            <w:t xml:space="preserve">Student ID  </w:t>
+          </w:r>
+        </w:p>
+        <w:p>
+          <w:pPr>
+            <w:pStyle w:val="Normal"/>
+            <w:widowControl w:val="false"/>
+            <w:spacing w:lineRule="auto" w:line="240" w:before="0" w:after="0"/>
+            <w:rPr>
+              <w:rFonts w:ascii="Arial" w:hAnsi="Arial" w:eastAsia="Times New Roman" w:cs="Arial"/>
+              <w:color w:val="000000"/>
+              <w:sz w:val="19"/>
+              <w:szCs w:val="19"/>
+              <w:lang w:eastAsia="en-GB"/>
+            </w:rPr>
+          </w:pPr>
+          <w:r>
+            <w:rPr>
+              <w:rFonts w:eastAsia="Times New Roman" w:cs="Arial" w:ascii="Arial" w:hAnsi="Arial"/>
+              <w:b/>
+              <w:bCs/>
+              <w:color w:val="000000"/>
+              <w:sz w:val="19"/>
+              <w:szCs w:val="19"/>
+              <w:lang w:eastAsia="en-GB"/>
+            </w:rPr>
+            <w:t>{{STUDENTID}}</w:t>
+          </w:r>
+        </w:p>
+      </w:tc>
+      <w:tc>
+        <w:tcPr>
+          <w:tcW w:w="7205" w:type="dxa"/>
+          <w:tcBorders>
+            <w:top w:val="single" w:sz="4" w:space="0" w:color="000000"/>
+            <w:left w:val="single" w:sz="4" w:space="0" w:color="000000"/>
+            <w:bottom w:val="single" w:sz="4" w:space="0" w:color="000000"/>
+            <w:right w:val="single" w:sz="4" w:space="0" w:color="000000"/>
+          </w:tcBorders>
+          <w:shd w:color="000000" w:fill="DDEBF7" w:val="clear"/>
+        </w:tcPr>
+        <w:p>
+          <w:pPr>
+            <w:pStyle w:val="Normal"/>
+            <w:widowControl w:val="false"/>
+            <w:spacing w:lineRule="auto" w:line="240" w:before="0" w:after="0"/>
+            <w:rPr>
+              <w:rFonts w:ascii="Arial" w:hAnsi="Arial" w:eastAsia="Times New Roman" w:cs="Arial"/>
+              <w:color w:val="000000"/>
+              <w:sz w:val="19"/>
+              <w:szCs w:val="19"/>
+              <w:lang w:eastAsia="en-GB"/>
+            </w:rPr>
+          </w:pPr>
+          <w:r>
+            <w:rPr>
+              <w:rFonts w:eastAsia="Times New Roman" w:cs="Arial" w:ascii="Arial" w:hAnsi="Arial"/>
+              <w:color w:val="000000"/>
+              <w:sz w:val="19"/>
+              <w:szCs w:val="19"/>
+              <w:lang w:eastAsia="en-GB"/>
+            </w:rPr>
+            <w:t>Mark Sheet for Component and weighting of Component:</w:t>
+          </w:r>
+        </w:p>
+        <w:p>
+          <w:pPr>
+            <w:pStyle w:val="Normal"/>
+            <w:widowControl w:val="false"/>
+            <w:spacing w:lineRule="auto" w:line="240" w:before="0" w:after="0"/>
+            <w:rPr>
+              <w:rFonts w:ascii="Arial" w:hAnsi="Arial" w:eastAsia="Times New Roman" w:cs="Arial"/>
+              <w:color w:val="000000"/>
+              <w:sz w:val="19"/>
+              <w:szCs w:val="19"/>
+              <w:lang w:eastAsia="en-GB"/>
+            </w:rPr>
+          </w:pPr>
+          <w:r>
+            <w:rPr>
+              <w:rFonts w:eastAsia="Times New Roman" w:cs="Arial" w:ascii="Arial" w:hAnsi="Arial"/>
+              <w:b/>
+              <w:bCs/>
+              <w:color w:val="000000"/>
+              <w:sz w:val="19"/>
+              <w:szCs w:val="19"/>
+              <w:lang w:eastAsia="en-GB"/>
+            </w:rPr>
+            <w:t>IMA 30%</w:t>
+          </w:r>
+        </w:p>
+      </w:tc>
+      <w:tc>
+        <w:tcPr>
+          <w:tcW w:w="8415" w:type="dxa"/>
+          <w:tcBorders>
+            <w:top w:val="single" w:sz="4" w:space="0" w:color="000000"/>
+            <w:left w:val="single" w:sz="4" w:space="0" w:color="000000"/>
+            <w:bottom w:val="single" w:sz="4" w:space="0" w:color="000000"/>
+            <w:right w:val="single" w:sz="4" w:space="0" w:color="000000"/>
+          </w:tcBorders>
+          <w:shd w:color="000000" w:fill="DDEBF7" w:val="clear"/>
+        </w:tcPr>
+        <w:p>
+          <w:pPr>
+            <w:pStyle w:val="Normal"/>
+            <w:widowControl w:val="false"/>
+            <w:spacing w:lineRule="auto" w:line="240" w:before="0" w:after="0"/>
+            <w:rPr>
+              <w:rFonts w:ascii="Arial" w:hAnsi="Arial" w:eastAsia="Times New Roman" w:cs="Arial"/>
+              <w:color w:val="000000"/>
+              <w:sz w:val="19"/>
+              <w:szCs w:val="19"/>
+              <w:lang w:eastAsia="en-GB"/>
+            </w:rPr>
+          </w:pPr>
+          <w:r>
+            <w:rPr>
+              <w:rFonts w:eastAsia="Times New Roman" w:cs="Arial" w:ascii="Arial" w:hAnsi="Arial"/>
+              <w:color w:val="000000"/>
+              <w:sz w:val="19"/>
+              <w:szCs w:val="19"/>
+              <w:lang w:eastAsia="en-GB"/>
+            </w:rPr>
+            <w:t>Marker</w:t>
+          </w:r>
+        </w:p>
+        <w:p>
+          <w:pPr>
+            <w:pStyle w:val="Normal"/>
+            <w:widowControl w:val="false"/>
+            <w:spacing w:lineRule="auto" w:line="240" w:before="0" w:after="0"/>
+            <w:rPr>
               <w:sz w:val="19"/>
               <w:szCs w:val="19"/>
             </w:rPr>
-            <w:t>Malcolm Wheeler-Nicholson</w:t>
+          </w:pPr>
+          <w:r>
+            <w:rPr>
+              <w:rFonts w:eastAsia="Times New Roman" w:cs="Arial" w:ascii="Arial" w:hAnsi="Arial"/>
+              <w:b/>
+              <w:bCs/>
+              <w:color w:val="000000"/>
+              <w:sz w:val="19"/>
+              <w:szCs w:val="19"/>
+              <w:lang w:eastAsia="en-GB"/>
+            </w:rPr>
+            <w:t>John Doe</w:t>
           </w:r>
           <w:r>
             <w:rPr>
@@ -6404,7 +6826,7 @@
       <w:szCs w:val="20"/>
     </w:rPr>
   </w:style>
-  <w:style w:type="character" w:styleId="InternetLink">
+  <w:style w:type="character" w:styleId="Hyperlink">
     <w:name w:val="Hyperlink"/>
     <w:rPr>
       <w:color w:val="000080"/>
@@ -6414,7 +6836,7 @@
   <w:style w:type="paragraph" w:styleId="Heading">
     <w:name w:val="Heading"/>
     <w:basedOn w:val="Normal"/>
-    <w:next w:val="TextBody"/>
+    <w:next w:val="BodyText"/>
     <w:qFormat/>
     <w:pPr>
       <w:keepNext w:val="true"/>
@@ -6426,7 +6848,7 @@
       <w:szCs w:val="28"/>
     </w:rPr>
   </w:style>
-  <w:style w:type="paragraph" w:styleId="TextBody">
+  <w:style w:type="paragraph" w:styleId="BodyText">
     <w:name w:val="Body Text"/>
     <w:basedOn w:val="Normal"/>
     <w:link w:val="BodyTextChar"/>
@@ -6442,7 +6864,7 @@
   </w:style>
   <w:style w:type="paragraph" w:styleId="List">
     <w:name w:val="List"/>
-    <w:basedOn w:val="TextBody"/>
+    <w:basedOn w:val="BodyText"/>
     <w:pPr/>
     <w:rPr>
       <w:rFonts w:cs="Lohit Devanagari"/>
@@ -6542,7 +6964,7 @@
   <w:style w:type="paragraph" w:styleId="HorizontalLine">
     <w:name w:val="Horizontal Line"/>
     <w:basedOn w:val="Normal"/>
-    <w:next w:val="TextBody"/>
+    <w:next w:val="BodyText"/>
     <w:qFormat/>
     <w:pPr>
       <w:suppressLineNumbers/>
@@ -6581,161 +7003,97 @@
 </file>
 
 <file path=word/theme/theme1.xml><?xml version="1.0" encoding="utf-8"?>
-<a:theme xmlns:a="http://schemas.openxmlformats.org/drawingml/2006/main" name="Office Theme">
+<a:theme xmlns:a="http://schemas.openxmlformats.org/drawingml/2006/main" xmlns:r="http://schemas.openxmlformats.org/officeDocument/2006/relationships" name="Office Theme">
   <a:themeElements>
     <a:clrScheme name="Office">
       <a:dk1>
-        <a:sysClr val="windowText" lastClr="000000"/>
+        <a:srgbClr val="000000"/>
       </a:dk1>
       <a:lt1>
-        <a:sysClr val="window" lastClr="FFFFFF"/>
+        <a:srgbClr val="ffffff"/>
       </a:lt1>
       <a:dk2>
-        <a:srgbClr val="44546A"/>
+        <a:srgbClr val="44546a"/>
       </a:dk2>
       <a:lt2>
-        <a:srgbClr val="E7E6E6"/>
+        <a:srgbClr val="e7e6e6"/>
       </a:lt2>
       <a:accent1>
-        <a:srgbClr val="4472C4"/>
+        <a:srgbClr val="4472c4"/>
       </a:accent1>
       <a:accent2>
-        <a:srgbClr val="ED7D31"/>
+        <a:srgbClr val="ed7d31"/>
       </a:accent2>
       <a:accent3>
-        <a:srgbClr val="A5A5A5"/>
+        <a:srgbClr val="a5a5a5"/>
       </a:accent3>
       <a:accent4>
-        <a:srgbClr val="FFC000"/>
+        <a:srgbClr val="ffc000"/>
       </a:accent4>
       <a:accent5>
-        <a:srgbClr val="5B9BD5"/>
+        <a:srgbClr val="5b9bd5"/>
       </a:accent5>
       <a:accent6>
-        <a:srgbClr val="70AD47"/>
+        <a:srgbClr val="70ad47"/>
       </a:accent6>
       <a:hlink>
-        <a:srgbClr val="0563C1"/>
+        <a:srgbClr val="0563c1"/>
       </a:hlink>
       <a:folHlink>
-        <a:srgbClr val="954F72"/>
+        <a:srgbClr val="954f72"/>
       </a:folHlink>
     </a:clrScheme>
     <a:fontScheme name="Office">
       <a:majorFont>
-        <a:latin typeface="Calibri Light" panose="020F0302020204030204"/>
+        <a:latin typeface="Calibri Light" panose="020F0302020204030204" pitchFamily="0" charset="1"/>
         <a:ea typeface=""/>
         <a:cs typeface=""/>
-        <a:font script="Jpan" typeface="游ゴシック Light"/>
-        <a:font script="Hang" typeface="맑은 고딕"/>
-        <a:font script="Hans" typeface="等线 Light"/>
-        <a:font script="Hant" typeface="新細明體"/>
-        <a:font script="Arab" typeface="Times New Roman"/>
-        <a:font script="Hebr" typeface="Times New Roman"/>
-        <a:font script="Thai" typeface="Angsana New"/>
-        <a:font script="Ethi" typeface="Nyala"/>
-        <a:font script="Beng" typeface="Vrinda"/>
-        <a:font script="Gujr" typeface="Shruti"/>
-        <a:font script="Khmr" typeface="MoolBoran"/>
-        <a:font script="Knda" typeface="Tunga"/>
-        <a:font script="Guru" typeface="Raavi"/>
-        <a:font script="Cans" typeface="Euphemia"/>
-        <a:font script="Cher" typeface="Plantagenet Cherokee"/>
-        <a:font script="Yiii" typeface="Microsoft Yi Baiti"/>
-        <a:font script="Tibt" typeface="Microsoft Himalaya"/>
-        <a:font script="Thaa" typeface="MV Boli"/>
-        <a:font script="Deva" typeface="Mangal"/>
-        <a:font script="Telu" typeface="Gautami"/>
-        <a:font script="Taml" typeface="Latha"/>
-        <a:font script="Syrc" typeface="Estrangelo Edessa"/>
-        <a:font script="Orya" typeface="Kalinga"/>
-        <a:font script="Mlym" typeface="Kartika"/>
-        <a:font script="Laoo" typeface="DokChampa"/>
-        <a:font script="Sinh" typeface="Iskoola Pota"/>
-        <a:font script="Mong" typeface="Mongolian Baiti"/>
-        <a:font script="Viet" typeface="Times New Roman"/>
-        <a:font script="Uigh" typeface="Microsoft Uighur"/>
-        <a:font script="Geor" typeface="Sylfaen"/>
       </a:majorFont>
       <a:minorFont>
-        <a:latin typeface="Calibri" panose="020F0502020204030204"/>
+        <a:latin typeface="Calibri" panose="020F0502020204030204" pitchFamily="0" charset="1"/>
         <a:ea typeface=""/>
         <a:cs typeface=""/>
-        <a:font script="Jpan" typeface="游明朝"/>
-        <a:font script="Hang" typeface="맑은 고딕"/>
-        <a:font script="Hans" typeface="等线"/>
-        <a:font script="Hant" typeface="新細明體"/>
-        <a:font script="Arab" typeface="Arial"/>
-        <a:font script="Hebr" typeface="Arial"/>
-        <a:font script="Thai" typeface="Cordia New"/>
-        <a:font script="Ethi" typeface="Nyala"/>
-        <a:font script="Beng" typeface="Vrinda"/>
-        <a:font script="Gujr" typeface="Shruti"/>
-        <a:font script="Khmr" typeface="DaunPenh"/>
-        <a:font script="Knda" typeface="Tunga"/>
-        <a:font script="Guru" typeface="Raavi"/>
-        <a:font script="Cans" typeface="Euphemia"/>
-        <a:font script="Cher" typeface="Plantagenet Cherokee"/>
-        <a:font script="Yiii" typeface="Microsoft Yi Baiti"/>
-        <a:font script="Tibt" typeface="Microsoft Himalaya"/>
-        <a:font script="Thaa" typeface="MV Boli"/>
-        <a:font script="Deva" typeface="Mangal"/>
-        <a:font script="Telu" typeface="Gautami"/>
-        <a:font script="Taml" typeface="Latha"/>
-        <a:font script="Syrc" typeface="Estrangelo Edessa"/>
-        <a:font script="Orya" typeface="Kalinga"/>
-        <a:font script="Mlym" typeface="Kartika"/>
-        <a:font script="Laoo" typeface="DokChampa"/>
-        <a:font script="Sinh" typeface="Iskoola Pota"/>
-        <a:font script="Mong" typeface="Mongolian Baiti"/>
-        <a:font script="Viet" typeface="Arial"/>
-        <a:font script="Uigh" typeface="Microsoft Uighur"/>
-        <a:font script="Geor" typeface="Sylfaen"/>
       </a:minorFont>
     </a:fontScheme>
-    <a:fmtScheme name="Office">
+    <a:fmtScheme>
       <a:fillStyleLst>
         <a:solidFill>
           <a:schemeClr val="phClr"/>
         </a:solidFill>
-        <a:gradFill rotWithShape="1">
+        <a:gradFill>
           <a:gsLst>
             <a:gs pos="0">
               <a:schemeClr val="phClr">
                 <a:lumMod val="110000"/>
-                <a:satMod val="105000"/>
                 <a:tint val="67000"/>
               </a:schemeClr>
             </a:gs>
             <a:gs pos="50000">
               <a:schemeClr val="phClr">
                 <a:lumMod val="105000"/>
-                <a:satMod val="103000"/>
                 <a:tint val="73000"/>
               </a:schemeClr>
             </a:gs>
             <a:gs pos="100000">
               <a:schemeClr val="phClr">
                 <a:lumMod val="105000"/>
-                <a:satMod val="109000"/>
                 <a:tint val="81000"/>
               </a:schemeClr>
             </a:gs>
           </a:gsLst>
           <a:lin ang="5400000" scaled="0"/>
+          <a:tileRect l="0" t="0" r="0" b="0"/>
         </a:gradFill>
-        <a:gradFill rotWithShape="1">
+        <a:gradFill>
           <a:gsLst>
             <a:gs pos="0">
               <a:schemeClr val="phClr">
-                <a:satMod val="103000"/>
                 <a:lumMod val="102000"/>
                 <a:tint val="94000"/>
               </a:schemeClr>
             </a:gs>
             <a:gs pos="50000">
               <a:schemeClr val="phClr">
-                <a:satMod val="110000"/>
                 <a:lumMod val="100000"/>
                 <a:shade val="100000"/>
               </a:schemeClr>
@@ -6743,33 +7101,24 @@
             <a:gs pos="100000">
               <a:schemeClr val="phClr">
                 <a:lumMod val="99000"/>
-                <a:satMod val="120000"/>
                 <a:shade val="78000"/>
               </a:schemeClr>
             </a:gs>
           </a:gsLst>
           <a:lin ang="5400000" scaled="0"/>
+          <a:tileRect l="0" t="0" r="0" b="0"/>
         </a:gradFill>
       </a:fillStyleLst>
       <a:lnStyleLst>
         <a:ln w="6350" cap="flat" cmpd="sng" algn="ctr">
-          <a:solidFill>
-            <a:schemeClr val="phClr"/>
-          </a:solidFill>
           <a:prstDash val="solid"/>
           <a:miter lim="800000"/>
         </a:ln>
         <a:ln w="12700" cap="flat" cmpd="sng" algn="ctr">
-          <a:solidFill>
-            <a:schemeClr val="phClr"/>
-          </a:solidFill>
           <a:prstDash val="solid"/>
           <a:miter lim="800000"/>
         </a:ln>
         <a:ln w="19050" cap="flat" cmpd="sng" algn="ctr">
-          <a:solidFill>
-            <a:schemeClr val="phClr"/>
-          </a:solidFill>
           <a:prstDash val="solid"/>
           <a:miter lim="800000"/>
         </a:ln>
@@ -6782,13 +7131,7 @@
           <a:effectLst/>
         </a:effectStyle>
         <a:effectStyle>
-          <a:effectLst>
-            <a:outerShdw blurRad="57150" dist="19050" dir="5400000" algn="ctr" rotWithShape="0">
-              <a:srgbClr val="000000">
-                <a:alpha val="63000"/>
-              </a:srgbClr>
-            </a:outerShdw>
-          </a:effectLst>
+          <a:effectLst/>
         </a:effectStyle>
       </a:effectStyleLst>
       <a:bgFillStyleLst>
@@ -6798,15 +7141,13 @@
         <a:solidFill>
           <a:schemeClr val="phClr">
             <a:tint val="95000"/>
-            <a:satMod val="170000"/>
           </a:schemeClr>
         </a:solidFill>
-        <a:gradFill rotWithShape="1">
+        <a:gradFill>
           <a:gsLst>
             <a:gs pos="0">
               <a:schemeClr val="phClr">
                 <a:tint val="93000"/>
-                <a:satMod val="150000"/>
                 <a:shade val="98000"/>
                 <a:lumMod val="102000"/>
               </a:schemeClr>
@@ -6814,7 +7155,6 @@
             <a:gs pos="50000">
               <a:schemeClr val="phClr">
                 <a:tint val="98000"/>
-                <a:satMod val="130000"/>
                 <a:shade val="90000"/>
                 <a:lumMod val="103000"/>
               </a:schemeClr>
@@ -6822,21 +7162,14 @@
             <a:gs pos="100000">
               <a:schemeClr val="phClr">
                 <a:shade val="63000"/>
-                <a:satMod val="120000"/>
               </a:schemeClr>
             </a:gs>
           </a:gsLst>
           <a:lin ang="5400000" scaled="0"/>
+          <a:tileRect l="0" t="0" r="0" b="0"/>
         </a:gradFill>
       </a:bgFillStyleLst>
     </a:fmtScheme>
   </a:themeElements>
-  <a:objectDefaults/>
-  <a:extraClrSchemeLst/>
-  <a:extLst>
-    <a:ext uri="{05A4C25C-085E-4340-85A3-A5531E510DB2}">
-      <thm15:themeFamily xmlns:thm15="http://schemas.microsoft.com/office/thememl/2012/main" name="Office Theme" id="{62F939B6-93AF-4DB8-9C6B-D6C7DFDC589F}" vid="{4A3C46E8-61CC-4603-A589-7422A47A8E4A}"/>
-    </a:ext>
-  </a:extLst>
 </a:theme>
 </file>
</xml_diff>